<commit_message>
ajutstes pasta trabalho arduino
</commit_message>
<xml_diff>
--- a/Miscelanea/PDTI/artigo_adriano.docx
+++ b/Miscelanea/PDTI/artigo_adriano.docx
@@ -12,68 +12,133 @@
           <w:lang w:val="pt-BR"/>
         </w:rPr>
       </w:pPr>
+      <w:proofErr w:type="spellStart"/>
       <w:r>
         <w:rPr>
           <w:i/>
           <w:sz w:val="16"/>
           <w:lang w:val="pt-BR"/>
         </w:rPr>
-        <w:t>Journal of Internet Services and Applications</w:t>
-      </w:r>
+        <w:t>Journal</w:t>
+      </w:r>
+      <w:proofErr w:type="spellEnd"/>
       <w:r>
         <w:rPr>
           <w:i/>
           <w:sz w:val="16"/>
           <w:lang w:val="pt-BR"/>
         </w:rPr>
-        <w:t>, 20</w:t>
-      </w:r>
+        <w:t xml:space="preserve"> </w:t>
+      </w:r>
+      <w:proofErr w:type="spellStart"/>
       <w:r>
         <w:rPr>
           <w:i/>
           <w:sz w:val="16"/>
           <w:lang w:val="pt-BR"/>
         </w:rPr>
-        <w:t>2</w:t>
-      </w:r>
+        <w:t>of</w:t>
+      </w:r>
+      <w:proofErr w:type="spellEnd"/>
       <w:r>
         <w:rPr>
           <w:i/>
           <w:sz w:val="16"/>
           <w:lang w:val="pt-BR"/>
         </w:rPr>
-        <w:t>3</w:t>
-      </w:r>
+        <w:t xml:space="preserve"> Internet Services </w:t>
+      </w:r>
+      <w:proofErr w:type="spellStart"/>
       <w:r>
         <w:rPr>
           <w:i/>
           <w:sz w:val="16"/>
           <w:lang w:val="pt-BR"/>
         </w:rPr>
-        <w:t xml:space="preserve">, </w:t>
-      </w:r>
+        <w:t>and</w:t>
+      </w:r>
+      <w:proofErr w:type="spellEnd"/>
       <w:r>
         <w:rPr>
           <w:i/>
           <w:sz w:val="16"/>
           <w:lang w:val="pt-BR"/>
         </w:rPr>
-        <w:t>24:6</w:t>
-      </w:r>
+        <w:t xml:space="preserve"> </w:t>
+      </w:r>
+      <w:proofErr w:type="spellStart"/>
       <w:r>
         <w:rPr>
           <w:i/>
           <w:sz w:val="16"/>
           <w:lang w:val="pt-BR"/>
         </w:rPr>
+        <w:t>Applications</w:t>
+      </w:r>
+      <w:proofErr w:type="spellEnd"/>
+      <w:r>
+        <w:rPr>
+          <w:i/>
+          <w:sz w:val="16"/>
+          <w:lang w:val="pt-BR"/>
+        </w:rPr>
+        <w:t>, 20</w:t>
+      </w:r>
+      <w:r>
+        <w:rPr>
+          <w:i/>
+          <w:sz w:val="16"/>
+          <w:lang w:val="pt-BR"/>
+        </w:rPr>
+        <w:t>2</w:t>
+      </w:r>
+      <w:r>
+        <w:rPr>
+          <w:i/>
+          <w:sz w:val="16"/>
+          <w:lang w:val="pt-BR"/>
+        </w:rPr>
+        <w:t>3</w:t>
+      </w:r>
+      <w:r>
+        <w:rPr>
+          <w:i/>
+          <w:sz w:val="16"/>
+          <w:lang w:val="pt-BR"/>
+        </w:rPr>
         <w:t xml:space="preserve">, </w:t>
       </w:r>
       <w:r>
         <w:rPr>
+          <w:i/>
           <w:sz w:val="16"/>
           <w:lang w:val="pt-BR"/>
         </w:rPr>
-        <w:t>doi: 10.5753/</w:t>
+        <w:t>24:6</w:t>
+      </w:r>
+      <w:r>
+        <w:rPr>
+          <w:i/>
+          <w:sz w:val="16"/>
+          <w:lang w:val="pt-BR"/>
+        </w:rPr>
+        <w:t xml:space="preserve">, </w:t>
+      </w:r>
+      <w:proofErr w:type="spellStart"/>
+      <w:r>
+        <w:rPr>
+          <w:sz w:val="16"/>
+          <w:lang w:val="pt-BR"/>
+        </w:rPr>
+        <w:t>doi</w:t>
+      </w:r>
+      <w:proofErr w:type="spellEnd"/>
+      <w:r>
+        <w:rPr>
+          <w:sz w:val="16"/>
+          <w:lang w:val="pt-BR"/>
+        </w:rPr>
+        <w:t>: 10.5753/</w:t>
       </w:r>
       <w:proofErr w:type="gramStart"/>
       <w:r>
@@ -203,6 +268,7 @@
         </w:rPr>
         <w:t xml:space="preserve">  </w:t>
       </w:r>
+      <w:proofErr w:type="spellStart"/>
       <w:r>
         <w:rPr>
           <w:sz w:val="14"/>
@@ -216,7 +282,178 @@
           <w:szCs w:val="14"/>
           <w:lang w:val="pt-BR"/>
         </w:rPr>
-        <w:t>his work is licensed under a Creative Commons Attribution 4.0 International License.</w:t>
+        <w:t>his</w:t>
+      </w:r>
+      <w:proofErr w:type="spellEnd"/>
+      <w:r>
+        <w:rPr>
+          <w:sz w:val="14"/>
+          <w:szCs w:val="14"/>
+          <w:lang w:val="pt-BR"/>
+        </w:rPr>
+        <w:t xml:space="preserve"> </w:t>
+      </w:r>
+      <w:proofErr w:type="spellStart"/>
+      <w:r>
+        <w:rPr>
+          <w:sz w:val="14"/>
+          <w:szCs w:val="14"/>
+          <w:lang w:val="pt-BR"/>
+        </w:rPr>
+        <w:t>work</w:t>
+      </w:r>
+      <w:proofErr w:type="spellEnd"/>
+      <w:r>
+        <w:rPr>
+          <w:sz w:val="14"/>
+          <w:szCs w:val="14"/>
+          <w:lang w:val="pt-BR"/>
+        </w:rPr>
+        <w:t xml:space="preserve"> </w:t>
+      </w:r>
+      <w:proofErr w:type="spellStart"/>
+      <w:r>
+        <w:rPr>
+          <w:sz w:val="14"/>
+          <w:szCs w:val="14"/>
+          <w:lang w:val="pt-BR"/>
+        </w:rPr>
+        <w:t>is</w:t>
+      </w:r>
+      <w:proofErr w:type="spellEnd"/>
+      <w:r>
+        <w:rPr>
+          <w:sz w:val="14"/>
+          <w:szCs w:val="14"/>
+          <w:lang w:val="pt-BR"/>
+        </w:rPr>
+        <w:t xml:space="preserve"> </w:t>
+      </w:r>
+      <w:proofErr w:type="spellStart"/>
+      <w:r>
+        <w:rPr>
+          <w:sz w:val="14"/>
+          <w:szCs w:val="14"/>
+          <w:lang w:val="pt-BR"/>
+        </w:rPr>
+        <w:t>licensed</w:t>
+      </w:r>
+      <w:proofErr w:type="spellEnd"/>
+      <w:r>
+        <w:rPr>
+          <w:sz w:val="14"/>
+          <w:szCs w:val="14"/>
+          <w:lang w:val="pt-BR"/>
+        </w:rPr>
+        <w:t xml:space="preserve"> </w:t>
+      </w:r>
+      <w:proofErr w:type="spellStart"/>
+      <w:r>
+        <w:rPr>
+          <w:sz w:val="14"/>
+          <w:szCs w:val="14"/>
+          <w:lang w:val="pt-BR"/>
+        </w:rPr>
+        <w:t>under</w:t>
+      </w:r>
+      <w:proofErr w:type="spellEnd"/>
+      <w:r>
+        <w:rPr>
+          <w:sz w:val="14"/>
+          <w:szCs w:val="14"/>
+          <w:lang w:val="pt-BR"/>
+        </w:rPr>
+        <w:t xml:space="preserve"> a </w:t>
+      </w:r>
+      <w:proofErr w:type="spellStart"/>
+      <w:r>
+        <w:rPr>
+          <w:sz w:val="14"/>
+          <w:szCs w:val="14"/>
+          <w:lang w:val="pt-BR"/>
+        </w:rPr>
+        <w:t>Creative</w:t>
+      </w:r>
+      <w:proofErr w:type="spellEnd"/>
+      <w:r>
+        <w:rPr>
+          <w:sz w:val="14"/>
+          <w:szCs w:val="14"/>
+          <w:lang w:val="pt-BR"/>
+        </w:rPr>
+        <w:t xml:space="preserve"> </w:t>
+      </w:r>
+      <w:proofErr w:type="spellStart"/>
+      <w:r>
+        <w:rPr>
+          <w:sz w:val="14"/>
+          <w:szCs w:val="14"/>
+          <w:lang w:val="pt-BR"/>
+        </w:rPr>
+        <w:t>Commons</w:t>
+      </w:r>
+      <w:proofErr w:type="spellEnd"/>
+      <w:r>
+        <w:rPr>
+          <w:sz w:val="14"/>
+          <w:szCs w:val="14"/>
+          <w:lang w:val="pt-BR"/>
+        </w:rPr>
+        <w:t xml:space="preserve"> </w:t>
+      </w:r>
+      <w:proofErr w:type="spellStart"/>
+      <w:r>
+        <w:rPr>
+          <w:sz w:val="14"/>
+          <w:szCs w:val="14"/>
+          <w:lang w:val="pt-BR"/>
+        </w:rPr>
+        <w:t>Attribution</w:t>
+      </w:r>
+      <w:proofErr w:type="spellEnd"/>
+      <w:r>
+        <w:rPr>
+          <w:sz w:val="14"/>
+          <w:szCs w:val="14"/>
+          <w:lang w:val="pt-BR"/>
+        </w:rPr>
+        <w:t xml:space="preserve"> 4.0 </w:t>
+      </w:r>
+      <w:proofErr w:type="spellStart"/>
+      <w:r>
+        <w:rPr>
+          <w:sz w:val="14"/>
+          <w:szCs w:val="14"/>
+          <w:lang w:val="pt-BR"/>
+        </w:rPr>
+        <w:t>International</w:t>
+      </w:r>
+      <w:proofErr w:type="spellEnd"/>
+      <w:r>
+        <w:rPr>
+          <w:sz w:val="14"/>
+          <w:szCs w:val="14"/>
+          <w:lang w:val="pt-BR"/>
+        </w:rPr>
+        <w:t xml:space="preserve"> </w:t>
+      </w:r>
+      <w:proofErr w:type="spellStart"/>
+      <w:r>
+        <w:rPr>
+          <w:sz w:val="14"/>
+          <w:szCs w:val="14"/>
+          <w:lang w:val="pt-BR"/>
+        </w:rPr>
+        <w:t>License</w:t>
+      </w:r>
+      <w:proofErr w:type="spellEnd"/>
+      <w:r>
+        <w:rPr>
+          <w:sz w:val="14"/>
+          <w:szCs w:val="14"/>
+          <w:lang w:val="pt-BR"/>
+        </w:rPr>
+        <w:t>.</w:t>
       </w:r>
     </w:p>
     <w:p>
@@ -327,7 +564,7 @@
               </wp:inline>
             </w:drawing>
           </mc:Choice>
-          <mc:Fallback xmlns:cx="http://schemas.microsoft.com/office/drawing/2014/chartex" xmlns:cx1="http://schemas.microsoft.com/office/drawing/2015/9/8/chartex" xmlns:cx2="http://schemas.microsoft.com/office/drawing/2015/10/21/chartex" xmlns:cx3="http://schemas.microsoft.com/office/drawing/2016/5/9/chartex" xmlns:cx4="http://schemas.microsoft.com/office/drawing/2016/5/10/chartex" xmlns:cx5="http://schemas.microsoft.com/office/drawing/2016/5/11/chartex" xmlns:cx6="http://schemas.microsoft.com/office/drawing/2016/5/12/chartex" xmlns:cx7="http://schemas.microsoft.com/office/drawing/2016/5/13/chartex" xmlns:cx8="http://schemas.microsoft.com/office/drawing/2016/5/14/chartex" xmlns:aink="http://schemas.microsoft.com/office/drawing/2016/ink" xmlns:am3d="http://schemas.microsoft.com/office/drawing/2017/model3d" xmlns:oel="http://schemas.microsoft.com/office/2019/extlst" xmlns:w15="http://schemas.microsoft.com/office/word/2012/wordml" xmlns:w16cex="http://schemas.microsoft.com/office/word/2018/wordml/cex" xmlns:w16cid="http://schemas.microsoft.com/office/word/2016/wordml/cid" xmlns:w16="http://schemas.microsoft.com/office/word/2018/wordml" xmlns:w16sdtdh="http://schemas.microsoft.com/office/word/2020/wordml/sdtdatahash" xmlns:w16se="http://schemas.microsoft.com/office/word/2015/wordml/symex">
+          <mc:Fallback xmlns:w16se="http://schemas.microsoft.com/office/word/2015/wordml/symex" xmlns:w16sdtdh="http://schemas.microsoft.com/office/word/2020/wordml/sdtdatahash" xmlns:w16="http://schemas.microsoft.com/office/word/2018/wordml" xmlns:w16cid="http://schemas.microsoft.com/office/word/2016/wordml/cid" xmlns:w16cex="http://schemas.microsoft.com/office/word/2018/wordml/cex" xmlns:w15="http://schemas.microsoft.com/office/word/2012/wordml" xmlns:oel="http://schemas.microsoft.com/office/2019/extlst" xmlns:am3d="http://schemas.microsoft.com/office/drawing/2017/model3d" xmlns:aink="http://schemas.microsoft.com/office/drawing/2016/ink" xmlns:cx8="http://schemas.microsoft.com/office/drawing/2016/5/14/chartex" xmlns:cx7="http://schemas.microsoft.com/office/drawing/2016/5/13/chartex" xmlns:cx6="http://schemas.microsoft.com/office/drawing/2016/5/12/chartex" xmlns:cx5="http://schemas.microsoft.com/office/drawing/2016/5/11/chartex" xmlns:cx4="http://schemas.microsoft.com/office/drawing/2016/5/10/chartex" xmlns:cx3="http://schemas.microsoft.com/office/drawing/2016/5/9/chartex" xmlns:cx2="http://schemas.microsoft.com/office/drawing/2015/10/21/chartex" xmlns:cx1="http://schemas.microsoft.com/office/drawing/2015/9/8/chartex" xmlns:cx="http://schemas.microsoft.com/office/drawing/2014/chartex">
             <w:pict>
               <v:group w14:anchorId="12D57E18" id="Group 10675" o:spid="_x0000_s1026" style="width:496.15pt;height:.25pt;mso-position-horizontal-relative:char;mso-position-vertical-relative:line" coordsize="63009,34" o:gfxdata="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">
                 <v:shape id="Shape 10" o:spid="_x0000_s1027" style="position:absolute;width:63009;height:0;visibility:visible;mso-wrap-style:square;v-text-anchor:top" coordsize="6300966,0" o:gfxdata="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" path="m,l6300966,e" filled="f" fillcolor="black" strokeweight=".09489mm">
@@ -373,19 +610,7 @@
         <w:rPr>
           <w:lang w:val="pt-BR"/>
         </w:rPr>
-        <w:t>mpa</w:t>
-      </w:r>
-      <w:r>
-        <w:rPr>
-          <w:lang w:val="pt-BR"/>
-        </w:rPr>
-        <w:t>c</w:t>
-      </w:r>
-      <w:r>
-        <w:rPr>
-          <w:lang w:val="pt-BR"/>
-        </w:rPr>
-        <w:t xml:space="preserve">tos organizacionais de </w:t>
+        <w:t xml:space="preserve">mpactos organizacionais de </w:t>
       </w:r>
       <w:r>
         <w:rPr>
@@ -429,7 +654,27 @@
           <w:szCs w:val="20"/>
           <w:lang w:val="pt-BR"/>
         </w:rPr>
-        <w:t>Marcos Gabriel Koslovski Santos</w:t>
+        <w:t xml:space="preserve">Marcos Gabriel </w:t>
+      </w:r>
+      <w:proofErr w:type="spellStart"/>
+      <w:r>
+        <w:rPr>
+          <w:rStyle w:val="nfase"/>
+          <w:sz w:val="20"/>
+          <w:szCs w:val="20"/>
+          <w:lang w:val="pt-BR"/>
+        </w:rPr>
+        <w:t>Koslovski</w:t>
+      </w:r>
+      <w:proofErr w:type="spellEnd"/>
+      <w:r>
+        <w:rPr>
+          <w:rStyle w:val="nfase"/>
+          <w:sz w:val="20"/>
+          <w:szCs w:val="20"/>
+          <w:lang w:val="pt-BR"/>
+        </w:rPr>
+        <w:t xml:space="preserve"> Santos</w:t>
       </w:r>
       <w:r>
         <w:rPr>
@@ -559,25 +804,7 @@
           <w:szCs w:val="20"/>
           <w:lang w:val="pt-BR"/>
         </w:rPr>
-        <w:t>marcosgabr</w:t>
-      </w:r>
-      <w:r>
-        <w:rPr>
-          <w:rStyle w:val="nfase"/>
-          <w:sz w:val="20"/>
-          <w:szCs w:val="20"/>
-          <w:lang w:val="pt-BR"/>
-        </w:rPr>
-        <w:t>i</w:t>
-      </w:r>
-      <w:r>
-        <w:rPr>
-          <w:rStyle w:val="nfase"/>
-          <w:sz w:val="20"/>
-          <w:szCs w:val="20"/>
-          <w:lang w:val="pt-BR"/>
-        </w:rPr>
-        <w:t>el62</w:t>
+        <w:t>marcosgabriel62</w:t>
       </w:r>
       <w:r>
         <w:rPr>
@@ -753,8 +980,18 @@
           <w:i/>
           <w:iCs/>
         </w:rPr>
-        <w:t>, Brazil</w:t>
-      </w:r>
+        <w:t xml:space="preserve">, </w:t>
+      </w:r>
+      <w:proofErr w:type="spellStart"/>
+      <w:r>
+        <w:rPr>
+          <w:rStyle w:val="EndereoChar"/>
+          <w:i/>
+          <w:iCs/>
+        </w:rPr>
+        <w:t>Brazil</w:t>
+      </w:r>
+      <w:proofErr w:type="spellEnd"/>
       <w:r>
         <w:rPr>
           <w:rStyle w:val="EndereoChar"/>
@@ -787,6 +1024,7 @@
           <w:lang w:val="pt-BR"/>
         </w:rPr>
       </w:pPr>
+      <w:proofErr w:type="spellStart"/>
       <w:r>
         <w:rPr>
           <w:rStyle w:val="Keywords"/>
@@ -795,7 +1033,18 @@
           <w:sz w:val="18"/>
           <w:lang w:val="pt-BR"/>
         </w:rPr>
-        <w:t>Received:</w:t>
+        <w:t>Received</w:t>
+      </w:r>
+      <w:proofErr w:type="spellEnd"/>
+      <w:r>
+        <w:rPr>
+          <w:rStyle w:val="Keywords"/>
+          <w:i w:val="0"/>
+          <w:iCs w:val="0"/>
+          <w:sz w:val="18"/>
+          <w:lang w:val="pt-BR"/>
+        </w:rPr>
+        <w:t>:</w:t>
       </w:r>
       <w:r>
         <w:rPr>
@@ -807,18 +1056,9 @@
           <w:sz w:val="18"/>
           <w:lang w:val="pt-BR"/>
         </w:rPr>
-        <w:t xml:space="preserve"> DD Month YYYY</w:t>
-      </w:r>
-      <w:r>
-        <w:rPr>
-          <w:rStyle w:val="Keywords"/>
-          <w:i w:val="0"/>
-          <w:iCs w:val="0"/>
-          <w:sz w:val="18"/>
-          <w:lang w:val="pt-BR"/>
-        </w:rPr>
-        <w:t xml:space="preserve"> • Accepted:</w:t>
-      </w:r>
+        <w:t xml:space="preserve"> DD </w:t>
+      </w:r>
+      <w:proofErr w:type="spellStart"/>
       <w:r>
         <w:rPr>
           <w:rStyle w:val="Keywords"/>
@@ -829,18 +1069,9 @@
           <w:sz w:val="18"/>
           <w:lang w:val="pt-BR"/>
         </w:rPr>
-        <w:t xml:space="preserve"> DD Month YYYY</w:t>
-      </w:r>
-      <w:r>
-        <w:rPr>
-          <w:rStyle w:val="Keywords"/>
-          <w:i w:val="0"/>
-          <w:iCs w:val="0"/>
-          <w:sz w:val="18"/>
-          <w:lang w:val="pt-BR"/>
-        </w:rPr>
-        <w:t xml:space="preserve"> • Published:</w:t>
-      </w:r>
+        <w:t>Month</w:t>
+      </w:r>
+      <w:proofErr w:type="spellEnd"/>
       <w:r>
         <w:rPr>
           <w:rStyle w:val="Keywords"/>
@@ -851,7 +1082,147 @@
           <w:sz w:val="18"/>
           <w:lang w:val="pt-BR"/>
         </w:rPr>
-        <w:t xml:space="preserve"> DD Month YYYY</w:t>
+        <w:t xml:space="preserve"> YYYY</w:t>
+      </w:r>
+      <w:r>
+        <w:rPr>
+          <w:rStyle w:val="Keywords"/>
+          <w:i w:val="0"/>
+          <w:iCs w:val="0"/>
+          <w:sz w:val="18"/>
+          <w:lang w:val="pt-BR"/>
+        </w:rPr>
+        <w:t xml:space="preserve"> • </w:t>
+      </w:r>
+      <w:proofErr w:type="spellStart"/>
+      <w:r>
+        <w:rPr>
+          <w:rStyle w:val="Keywords"/>
+          <w:i w:val="0"/>
+          <w:iCs w:val="0"/>
+          <w:sz w:val="18"/>
+          <w:lang w:val="pt-BR"/>
+        </w:rPr>
+        <w:t>Accepted</w:t>
+      </w:r>
+      <w:proofErr w:type="spellEnd"/>
+      <w:r>
+        <w:rPr>
+          <w:rStyle w:val="Keywords"/>
+          <w:i w:val="0"/>
+          <w:iCs w:val="0"/>
+          <w:sz w:val="18"/>
+          <w:lang w:val="pt-BR"/>
+        </w:rPr>
+        <w:t>:</w:t>
+      </w:r>
+      <w:r>
+        <w:rPr>
+          <w:rStyle w:val="Keywords"/>
+          <w:b w:val="0"/>
+          <w:bCs/>
+          <w:i w:val="0"/>
+          <w:iCs w:val="0"/>
+          <w:sz w:val="18"/>
+          <w:lang w:val="pt-BR"/>
+        </w:rPr>
+        <w:t xml:space="preserve"> DD </w:t>
+      </w:r>
+      <w:proofErr w:type="spellStart"/>
+      <w:r>
+        <w:rPr>
+          <w:rStyle w:val="Keywords"/>
+          <w:b w:val="0"/>
+          <w:bCs/>
+          <w:i w:val="0"/>
+          <w:iCs w:val="0"/>
+          <w:sz w:val="18"/>
+          <w:lang w:val="pt-BR"/>
+        </w:rPr>
+        <w:t>Month</w:t>
+      </w:r>
+      <w:proofErr w:type="spellEnd"/>
+      <w:r>
+        <w:rPr>
+          <w:rStyle w:val="Keywords"/>
+          <w:b w:val="0"/>
+          <w:bCs/>
+          <w:i w:val="0"/>
+          <w:iCs w:val="0"/>
+          <w:sz w:val="18"/>
+          <w:lang w:val="pt-BR"/>
+        </w:rPr>
+        <w:t xml:space="preserve"> YYYY</w:t>
+      </w:r>
+      <w:r>
+        <w:rPr>
+          <w:rStyle w:val="Keywords"/>
+          <w:i w:val="0"/>
+          <w:iCs w:val="0"/>
+          <w:sz w:val="18"/>
+          <w:lang w:val="pt-BR"/>
+        </w:rPr>
+        <w:t xml:space="preserve"> • </w:t>
+      </w:r>
+      <w:proofErr w:type="spellStart"/>
+      <w:r>
+        <w:rPr>
+          <w:rStyle w:val="Keywords"/>
+          <w:i w:val="0"/>
+          <w:iCs w:val="0"/>
+          <w:sz w:val="18"/>
+          <w:lang w:val="pt-BR"/>
+        </w:rPr>
+        <w:t>Published</w:t>
+      </w:r>
+      <w:proofErr w:type="spellEnd"/>
+      <w:r>
+        <w:rPr>
+          <w:rStyle w:val="Keywords"/>
+          <w:i w:val="0"/>
+          <w:iCs w:val="0"/>
+          <w:sz w:val="18"/>
+          <w:lang w:val="pt-BR"/>
+        </w:rPr>
+        <w:t>:</w:t>
+      </w:r>
+      <w:r>
+        <w:rPr>
+          <w:rStyle w:val="Keywords"/>
+          <w:b w:val="0"/>
+          <w:bCs/>
+          <w:i w:val="0"/>
+          <w:iCs w:val="0"/>
+          <w:sz w:val="18"/>
+          <w:lang w:val="pt-BR"/>
+        </w:rPr>
+        <w:t xml:space="preserve"> DD </w:t>
+      </w:r>
+      <w:proofErr w:type="spellStart"/>
+      <w:r>
+        <w:rPr>
+          <w:rStyle w:val="Keywords"/>
+          <w:b w:val="0"/>
+          <w:bCs/>
+          <w:i w:val="0"/>
+          <w:iCs w:val="0"/>
+          <w:sz w:val="18"/>
+          <w:lang w:val="pt-BR"/>
+        </w:rPr>
+        <w:t>Month</w:t>
+      </w:r>
+      <w:proofErr w:type="spellEnd"/>
+      <w:r>
+        <w:rPr>
+          <w:rStyle w:val="Keywords"/>
+          <w:b w:val="0"/>
+          <w:bCs/>
+          <w:i w:val="0"/>
+          <w:iCs w:val="0"/>
+          <w:sz w:val="18"/>
+          <w:lang w:val="pt-BR"/>
+        </w:rPr>
+        <w:t xml:space="preserve"> YYYY</w:t>
       </w:r>
     </w:p>
     <w:p>
@@ -920,7 +1291,29 @@
           <w:szCs w:val="18"/>
           <w:lang w:val="pt-BR"/>
         </w:rPr>
-        <w:t xml:space="preserve">tunidades de crescimento organizacional e incremento de receitas, advindos da tecnologia cada vez mais avançada. A TI das organizações tem papel intimo neste cenário e se faz necessária para alinhar essas novas tecnologias e possibilidades as expectativas de negocios das organizações. No entanto, ela deve estar sempre alinhada também a uma gestão de riscos em TI concisa e de acordo com o apetite de riscos da organização como um todo. Ao longo deste artigo vamos abordar os impactos negativos possíveis a uma organização relacionados </w:t>
+        <w:t xml:space="preserve">tunidades de crescimento organizacional e incremento de receitas, advindos da tecnologia cada vez mais avançada. A TI das organizações tem papel intimo neste cenário e se faz necessária para alinhar essas novas tecnologias e possibilidades as expectativas de </w:t>
+      </w:r>
+      <w:proofErr w:type="spellStart"/>
+      <w:r>
+        <w:rPr>
+          <w:b w:val="0"/>
+          <w:bCs/>
+          <w:sz w:val="18"/>
+          <w:szCs w:val="18"/>
+          <w:lang w:val="pt-BR"/>
+        </w:rPr>
+        <w:t>negocios</w:t>
+      </w:r>
+      <w:proofErr w:type="spellEnd"/>
+      <w:r>
+        <w:rPr>
+          <w:b w:val="0"/>
+          <w:bCs/>
+          <w:sz w:val="18"/>
+          <w:szCs w:val="18"/>
+          <w:lang w:val="pt-BR"/>
+        </w:rPr>
+        <w:t xml:space="preserve"> das organizações. No entanto, ela deve estar sempre alinhada também a uma gestão de riscos em TI concisa e de acordo com o apetite de riscos da organização como um todo. Ao longo deste artigo vamos abordar os impactos negativos possíveis a uma organização relacionados </w:t>
       </w:r>
       <w:proofErr w:type="gramStart"/>
       <w:r>
@@ -1180,7 +1573,7 @@
               </wp:inline>
             </w:drawing>
           </mc:Choice>
-          <mc:Fallback xmlns:cx="http://schemas.microsoft.com/office/drawing/2014/chartex" xmlns:cx1="http://schemas.microsoft.com/office/drawing/2015/9/8/chartex" xmlns:cx2="http://schemas.microsoft.com/office/drawing/2015/10/21/chartex" xmlns:cx3="http://schemas.microsoft.com/office/drawing/2016/5/9/chartex" xmlns:cx4="http://schemas.microsoft.com/office/drawing/2016/5/10/chartex" xmlns:cx5="http://schemas.microsoft.com/office/drawing/2016/5/11/chartex" xmlns:cx6="http://schemas.microsoft.com/office/drawing/2016/5/12/chartex" xmlns:cx7="http://schemas.microsoft.com/office/drawing/2016/5/13/chartex" xmlns:cx8="http://schemas.microsoft.com/office/drawing/2016/5/14/chartex" xmlns:aink="http://schemas.microsoft.com/office/drawing/2016/ink" xmlns:am3d="http://schemas.microsoft.com/office/drawing/2017/model3d" xmlns:oel="http://schemas.microsoft.com/office/2019/extlst" xmlns:w15="http://schemas.microsoft.com/office/word/2012/wordml" xmlns:w16cex="http://schemas.microsoft.com/office/word/2018/wordml/cex" xmlns:w16cid="http://schemas.microsoft.com/office/word/2016/wordml/cid" xmlns:w16="http://schemas.microsoft.com/office/word/2018/wordml" xmlns:w16sdtdh="http://schemas.microsoft.com/office/word/2020/wordml/sdtdatahash" xmlns:w16se="http://schemas.microsoft.com/office/word/2015/wordml/symex">
+          <mc:Fallback xmlns:w16se="http://schemas.microsoft.com/office/word/2015/wordml/symex" xmlns:w16sdtdh="http://schemas.microsoft.com/office/word/2020/wordml/sdtdatahash" xmlns:w16="http://schemas.microsoft.com/office/word/2018/wordml" xmlns:w16cid="http://schemas.microsoft.com/office/word/2016/wordml/cid" xmlns:w16cex="http://schemas.microsoft.com/office/word/2018/wordml/cex" xmlns:w15="http://schemas.microsoft.com/office/word/2012/wordml" xmlns:oel="http://schemas.microsoft.com/office/2019/extlst" xmlns:am3d="http://schemas.microsoft.com/office/drawing/2017/model3d" xmlns:aink="http://schemas.microsoft.com/office/drawing/2016/ink" xmlns:cx8="http://schemas.microsoft.com/office/drawing/2016/5/14/chartex" xmlns:cx7="http://schemas.microsoft.com/office/drawing/2016/5/13/chartex" xmlns:cx6="http://schemas.microsoft.com/office/drawing/2016/5/12/chartex" xmlns:cx5="http://schemas.microsoft.com/office/drawing/2016/5/11/chartex" xmlns:cx4="http://schemas.microsoft.com/office/drawing/2016/5/10/chartex" xmlns:cx3="http://schemas.microsoft.com/office/drawing/2016/5/9/chartex" xmlns:cx2="http://schemas.microsoft.com/office/drawing/2015/10/21/chartex" xmlns:cx1="http://schemas.microsoft.com/office/drawing/2015/9/8/chartex" xmlns:cx="http://schemas.microsoft.com/office/drawing/2014/chartex">
             <w:pict>
               <v:group w14:anchorId="7441FD1D" id="Group 10676" o:spid="_x0000_s1026" style="width:496.15pt;height:.25pt;mso-position-horizontal-relative:char;mso-position-vertical-relative:line" coordsize="63009,34" o:gfxdata="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">
                 <v:shape id="Shape 47" o:spid="_x0000_s1027" style="position:absolute;width:63009;height:0;visibility:visible;mso-wrap-style:square;v-text-anchor:top" coordsize="6300966,0" o:gfxdata="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" path="m,l6300966,e" filled="f" fillcolor="black" strokeweight=".09489mm">
@@ -1252,19 +1645,19 @@
         <w:rPr>
           <w:lang w:val="pt-BR"/>
         </w:rPr>
-        <w:t>Por muito tempo a TI das empresas não era vista como parte estratégica e importante ao negocio e pr</w:t>
-      </w:r>
-      <w:r>
-        <w:rPr>
-          <w:lang w:val="pt-BR"/>
-        </w:rPr>
-        <w:t>o</w:t>
-      </w:r>
-      <w:r>
-        <w:rPr>
-          <w:lang w:val="pt-BR"/>
-        </w:rPr>
-        <w:t>duto, porém nos tempos atuais as coisas mudaram. Hoje, se a empresa não investe e aplica em recursos de TI</w:t>
+        <w:t>Por muito tempo a TI das empresas não era vista como parte estratégica e importante ao negocio e</w:t>
+      </w:r>
+      <w:r>
+        <w:rPr>
+          <w:lang w:val="pt-BR"/>
+        </w:rPr>
+        <w:t xml:space="preserve"> ao</w:t>
+      </w:r>
+      <w:r>
+        <w:rPr>
+          <w:lang w:val="pt-BR"/>
+        </w:rPr>
+        <w:t xml:space="preserve"> produto, porém nos tempos atuais as coisas mudaram. Hoje, se a empresa não investe e aplica em recursos de TI</w:t>
       </w:r>
       <w:r>
         <w:rPr>
@@ -1342,25 +1735,37 @@
         <w:rPr>
           <w:lang w:val="pt-BR"/>
         </w:rPr>
-        <w:t xml:space="preserve"> inclusive levando-a declarar </w:t>
-      </w:r>
-      <w:r>
-        <w:rPr>
-          <w:lang w:val="pt-BR"/>
-        </w:rPr>
-        <w:t>falência</w:t>
-      </w:r>
-      <w:r>
-        <w:rPr>
-          <w:lang w:val="pt-BR"/>
-        </w:rPr>
         <w:t>,</w:t>
       </w:r>
       <w:r>
         <w:rPr>
           <w:lang w:val="pt-BR"/>
         </w:rPr>
-        <w:t xml:space="preserve"> devido </w:t>
+        <w:t xml:space="preserve"> inclusive</w:t>
+      </w:r>
+      <w:r>
+        <w:rPr>
+          <w:lang w:val="pt-BR"/>
+        </w:rPr>
+        <w:t xml:space="preserve"> levando a empresa a</w:t>
+      </w:r>
+      <w:r>
+        <w:rPr>
+          <w:lang w:val="pt-BR"/>
+        </w:rPr>
+        <w:t xml:space="preserve"> declarar </w:t>
+      </w:r>
+      <w:r>
+        <w:rPr>
+          <w:lang w:val="pt-BR"/>
+        </w:rPr>
+        <w:t xml:space="preserve">falência </w:t>
+      </w:r>
+      <w:r>
+        <w:rPr>
+          <w:lang w:val="pt-BR"/>
+        </w:rPr>
+        <w:t xml:space="preserve">devido </w:t>
       </w:r>
       <w:proofErr w:type="gramStart"/>
       <w:r>
@@ -1374,45 +1779,33 @@
         <w:rPr>
           <w:lang w:val="pt-BR"/>
         </w:rPr>
-        <w:t xml:space="preserve"> falta de competitividade frente a seus co</w:t>
-      </w:r>
-      <w:r>
-        <w:rPr>
-          <w:lang w:val="pt-BR"/>
-        </w:rPr>
-        <w:t>n</w:t>
-      </w:r>
-      <w:r>
-        <w:rPr>
-          <w:lang w:val="pt-BR"/>
-        </w:rPr>
-        <w:t xml:space="preserve">correntes. </w:t>
+        <w:t xml:space="preserve"> falt</w:t>
+      </w:r>
+      <w:r>
+        <w:rPr>
+          <w:lang w:val="pt-BR"/>
+        </w:rPr>
+        <w:t>a de competitividade frente a suas</w:t>
+      </w:r>
+      <w:r>
+        <w:rPr>
+          <w:lang w:val="pt-BR"/>
+        </w:rPr>
+        <w:t xml:space="preserve"> concorrentes. </w:t>
       </w:r>
     </w:p>
     <w:p>
       <w:pPr>
-        <w:ind w:right="0" w:firstLine="0"/>
-        <w:rPr>
-          <w:lang w:val="pt-BR"/>
-        </w:rPr>
-      </w:pPr>
-      <w:r>
-        <w:rPr>
-          <w:lang w:val="pt-BR"/>
-        </w:rPr>
-        <w:t>Com o crescente uso de tecnologia nas o</w:t>
-      </w:r>
-      <w:r>
-        <w:rPr>
-          <w:lang w:val="pt-BR"/>
-        </w:rPr>
-        <w:t>r</w:t>
-      </w:r>
-      <w:r>
-        <w:rPr>
-          <w:lang w:val="pt-BR"/>
-        </w:rPr>
-        <w:t>ganizações</w:t>
+        <w:ind w:right="0"/>
+        <w:rPr>
+          <w:lang w:val="pt-BR"/>
+        </w:rPr>
+      </w:pPr>
+      <w:r>
+        <w:rPr>
+          <w:lang w:val="pt-BR"/>
+        </w:rPr>
+        <w:t>Com o crescente uso de tecnologia nas organizações</w:t>
       </w:r>
       <w:r>
         <w:rPr>
@@ -1436,19 +1829,7 @@
         <w:rPr>
           <w:lang w:val="pt-BR"/>
         </w:rPr>
-        <w:t xml:space="preserve"> cresce também os riscos e</w:t>
-      </w:r>
-      <w:r>
-        <w:rPr>
-          <w:lang w:val="pt-BR"/>
-        </w:rPr>
-        <w:t>n</w:t>
-      </w:r>
-      <w:r>
-        <w:rPr>
-          <w:lang w:val="pt-BR"/>
-        </w:rPr>
-        <w:t>volvidos em suas operações</w:t>
+        <w:t xml:space="preserve"> cresce também os riscos envolvidos em suas operações</w:t>
       </w:r>
       <w:r>
         <w:rPr>
@@ -1522,7 +1903,19 @@
         <w:rPr>
           <w:lang w:val="pt-BR"/>
         </w:rPr>
-        <w:t xml:space="preserve">alinhar estes riscos ao apetite da organização, </w:t>
+        <w:t>alinhar estes riscos ao apetite</w:t>
+      </w:r>
+      <w:r>
+        <w:rPr>
+          <w:lang w:val="pt-BR"/>
+        </w:rPr>
+        <w:t xml:space="preserve"> a riscos</w:t>
+      </w:r>
+      <w:r>
+        <w:rPr>
+          <w:lang w:val="pt-BR"/>
+        </w:rPr>
+        <w:t xml:space="preserve"> da organização, </w:t>
       </w:r>
       <w:r>
         <w:rPr>
@@ -1546,7 +1939,13 @@
         <w:rPr>
           <w:lang w:val="pt-BR"/>
         </w:rPr>
-        <w:t>ndo-os</w:t>
+        <w:t>n</w:t>
+      </w:r>
+      <w:r>
+        <w:rPr>
+          <w:lang w:val="pt-BR"/>
+        </w:rPr>
+        <w:t>do-os</w:t>
       </w:r>
       <w:r>
         <w:rPr>
@@ -1558,19 +1957,25 @@
         <w:rPr>
           <w:lang w:val="pt-BR"/>
         </w:rPr>
-        <w:t xml:space="preserve"> co</w:t>
-      </w:r>
-      <w:r>
-        <w:rPr>
-          <w:lang w:val="pt-BR"/>
-        </w:rPr>
-        <w:t>n</w:t>
-      </w:r>
-      <w:r>
-        <w:rPr>
-          <w:lang w:val="pt-BR"/>
-        </w:rPr>
-        <w:t>siderando seus impactos nas atividades da organização</w:t>
+        <w:t xml:space="preserve"> considerando seus impactos nas atividades da </w:t>
+      </w:r>
+      <w:r>
+        <w:rPr>
+          <w:lang w:val="pt-BR"/>
+        </w:rPr>
+        <w:t>empr</w:t>
+      </w:r>
+      <w:r>
+        <w:rPr>
+          <w:lang w:val="pt-BR"/>
+        </w:rPr>
+        <w:t>e</w:t>
+      </w:r>
+      <w:r>
+        <w:rPr>
+          <w:lang w:val="pt-BR"/>
+        </w:rPr>
+        <w:t>sa</w:t>
       </w:r>
       <w:r>
         <w:rPr>
@@ -1606,7 +2011,19 @@
         <w:rPr>
           <w:lang w:val="pt-BR"/>
         </w:rPr>
-        <w:t xml:space="preserve"> a fim de mitigar as </w:t>
+        <w:t xml:space="preserve"> a fim de mitigar as</w:t>
+      </w:r>
+      <w:r>
+        <w:rPr>
+          <w:lang w:val="pt-BR"/>
+        </w:rPr>
+        <w:t xml:space="preserve"> suas</w:t>
+      </w:r>
+      <w:r>
+        <w:rPr>
+          <w:lang w:val="pt-BR"/>
+        </w:rPr>
+        <w:t xml:space="preserve"> </w:t>
       </w:r>
       <w:r>
         <w:rPr>
@@ -1618,19 +2035,7 @@
         <w:rPr>
           <w:lang w:val="pt-BR"/>
         </w:rPr>
-        <w:t xml:space="preserve"> cons</w:t>
-      </w:r>
-      <w:r>
-        <w:rPr>
-          <w:lang w:val="pt-BR"/>
-        </w:rPr>
-        <w:t>e</w:t>
-      </w:r>
-      <w:r>
-        <w:rPr>
-          <w:lang w:val="pt-BR"/>
-        </w:rPr>
-        <w:t>quências</w:t>
+        <w:t xml:space="preserve"> consequências</w:t>
       </w:r>
       <w:r>
         <w:rPr>
@@ -1666,25 +2071,25 @@
         <w:rPr>
           <w:lang w:val="pt-BR"/>
         </w:rPr>
-        <w:t xml:space="preserve"> produtos</w:t>
-      </w:r>
-      <w:r>
-        <w:rPr>
-          <w:lang w:val="pt-BR"/>
-        </w:rPr>
-        <w:t xml:space="preserve"> entregues pela organiz</w:t>
-      </w:r>
-      <w:r>
-        <w:rPr>
-          <w:lang w:val="pt-BR"/>
-        </w:rPr>
-        <w:t>a</w:t>
-      </w:r>
-      <w:r>
-        <w:rPr>
-          <w:lang w:val="pt-BR"/>
-        </w:rPr>
-        <w:t>ção</w:t>
+        <w:t xml:space="preserve"> pr</w:t>
+      </w:r>
+      <w:r>
+        <w:rPr>
+          <w:lang w:val="pt-BR"/>
+        </w:rPr>
+        <w:t>o</w:t>
+      </w:r>
+      <w:r>
+        <w:rPr>
+          <w:lang w:val="pt-BR"/>
+        </w:rPr>
+        <w:t>dutos</w:t>
+      </w:r>
+      <w:r>
+        <w:rPr>
+          <w:lang w:val="pt-BR"/>
+        </w:rPr>
+        <w:t xml:space="preserve"> entregues pela organização</w:t>
       </w:r>
       <w:r>
         <w:rPr>
@@ -1695,6 +2100,32 @@
     </w:p>
     <w:p>
       <w:pPr>
+        <w:ind w:right="0"/>
+        <w:rPr>
+          <w:lang w:val="pt-BR"/>
+        </w:rPr>
+      </w:pPr>
+      <w:r>
+        <w:rPr>
+          <w:lang w:val="pt-BR"/>
+        </w:rPr>
+        <w:t>No entanto, por mais disponível que as ferramentas est</w:t>
+      </w:r>
+      <w:r>
+        <w:rPr>
+          <w:lang w:val="pt-BR"/>
+        </w:rPr>
+        <w:t>e</w:t>
+      </w:r>
+      <w:r>
+        <w:rPr>
+          <w:lang w:val="pt-BR"/>
+        </w:rPr>
+        <w:t>jam ainda existem empresas que não as utilizam e (ou) as utilizam incorretamente, o que traz sérios riscos ao pleno funcionamento da organização.</w:t>
+      </w:r>
+    </w:p>
+    <w:p>
+      <w:pPr>
         <w:ind w:right="0" w:firstLine="0"/>
         <w:rPr>
           <w:lang w:val="pt-BR"/>
@@ -1710,7 +2141,19 @@
         <w:rPr>
           <w:lang w:val="pt-BR"/>
         </w:rPr>
-        <w:t xml:space="preserve">sabendo em linhas gerais o que a gestão de risco em TI faz, </w:t>
+        <w:t>sabendo em linhas gerais o que a gestão de risco</w:t>
+      </w:r>
+      <w:r>
+        <w:rPr>
+          <w:lang w:val="pt-BR"/>
+        </w:rPr>
+        <w:t>s</w:t>
+      </w:r>
+      <w:r>
+        <w:rPr>
+          <w:lang w:val="pt-BR"/>
+        </w:rPr>
+        <w:t xml:space="preserve"> em TI faz, </w:t>
       </w:r>
       <w:r>
         <w:rPr>
@@ -1740,37 +2183,13 @@
         <w:rPr>
           <w:lang w:val="pt-BR"/>
         </w:rPr>
-        <w:t>artigo estar</w:t>
-      </w:r>
-      <w:r>
-        <w:rPr>
-          <w:lang w:val="pt-BR"/>
-        </w:rPr>
-        <w:t>e</w:t>
-      </w:r>
-      <w:r>
-        <w:rPr>
-          <w:lang w:val="pt-BR"/>
-        </w:rPr>
-        <w:t xml:space="preserve">mos </w:t>
-      </w:r>
-      <w:r>
-        <w:rPr>
-          <w:lang w:val="pt-BR"/>
-        </w:rPr>
-        <w:t>discutindo sobre algumas das possíveis cons</w:t>
-      </w:r>
-      <w:r>
-        <w:rPr>
-          <w:lang w:val="pt-BR"/>
-        </w:rPr>
-        <w:t>e</w:t>
-      </w:r>
-      <w:r>
-        <w:rPr>
-          <w:lang w:val="pt-BR"/>
-        </w:rPr>
-        <w:t xml:space="preserve">quências em uma organização com a gestão de riscos em </w:t>
+        <w:t xml:space="preserve">artigo estaremos </w:t>
+      </w:r>
+      <w:r>
+        <w:rPr>
+          <w:lang w:val="pt-BR"/>
+        </w:rPr>
+        <w:t xml:space="preserve">discutindo sobre algumas das possíveis consequências em uma organização com a gestão de riscos em </w:t>
       </w:r>
       <w:r>
         <w:rPr>
@@ -1816,7 +2235,14 @@
         <w:rPr>
           <w:lang w:val="pt-BR"/>
         </w:rPr>
-        <w:t>Regulação e padronização</w:t>
+        <w:lastRenderedPageBreak/>
+        <w:t>Alinhamento</w:t>
+      </w:r>
+      <w:r>
+        <w:rPr>
+          <w:lang w:val="pt-BR"/>
+        </w:rPr>
+        <w:t xml:space="preserve"> e padronização</w:t>
       </w:r>
     </w:p>
     <w:p>
@@ -1866,100 +2292,51 @@
         <w:rPr>
           <w:lang w:val="pt-BR"/>
         </w:rPr>
-        <w:t>zação. Regidos pela NBR27001 e NBR27005</w:t>
-      </w:r>
-      <w:r>
-        <w:rPr>
-          <w:lang w:val="pt-BR"/>
-        </w:rPr>
-        <w:t xml:space="preserve"> os responsáveis pela</w:t>
-      </w:r>
-      <w:r>
-        <w:rPr>
-          <w:lang w:val="pt-BR"/>
-        </w:rPr>
-        <w:t xml:space="preserve"> área de gestão de riscos de TI </w:t>
-      </w:r>
-      <w:r>
-        <w:rPr>
-          <w:lang w:val="pt-BR"/>
-        </w:rPr>
-        <w:t>de uma organização devem de forma sistemática e continua ident</w:t>
-      </w:r>
-      <w:r>
-        <w:rPr>
-          <w:lang w:val="pt-BR"/>
-        </w:rPr>
-        <w:t>i</w:t>
-      </w:r>
-      <w:r>
-        <w:rPr>
-          <w:lang w:val="pt-BR"/>
-        </w:rPr>
-        <w:lastRenderedPageBreak/>
-        <w:t>ficar, an</w:t>
-      </w:r>
-      <w:r>
-        <w:rPr>
-          <w:lang w:val="pt-BR"/>
-        </w:rPr>
-        <w:t>a</w:t>
-      </w:r>
-      <w:r>
-        <w:rPr>
-          <w:lang w:val="pt-BR"/>
-        </w:rPr>
-        <w:t>lisar, avaliar e mitigar estes riscos a fim de não expor a organização mais do que o apetite a riscos que ela está di</w:t>
-      </w:r>
-      <w:r>
-        <w:rPr>
-          <w:lang w:val="pt-BR"/>
-        </w:rPr>
-        <w:t>s</w:t>
-      </w:r>
-      <w:r>
-        <w:rPr>
-          <w:lang w:val="pt-BR"/>
-        </w:rPr>
-        <w:t xml:space="preserve">posta a se submeter para conquistar seus objetivos. </w:t>
+        <w:t xml:space="preserve">zação. </w:t>
       </w:r>
     </w:p>
     <w:p>
       <w:pPr>
-        <w:ind w:right="0" w:firstLine="0"/>
-        <w:rPr>
-          <w:lang w:val="pt-BR"/>
-        </w:rPr>
-      </w:pPr>
-      <w:r>
-        <w:rPr>
-          <w:lang w:val="pt-BR"/>
-        </w:rPr>
-        <w:t>Estes conjuntos de normas aliados a um framework de ge</w:t>
-      </w:r>
-      <w:r>
-        <w:rPr>
-          <w:lang w:val="pt-BR"/>
-        </w:rPr>
-        <w:t>s</w:t>
-      </w:r>
-      <w:r>
-        <w:rPr>
-          <w:lang w:val="pt-BR"/>
-        </w:rPr>
-        <w:t>tão e governança em TI como o COBIT, por exemplo, pe</w:t>
-      </w:r>
-      <w:r>
-        <w:rPr>
-          <w:lang w:val="pt-BR"/>
-        </w:rPr>
-        <w:t>r</w:t>
-      </w:r>
-      <w:r>
-        <w:rPr>
-          <w:lang w:val="pt-BR"/>
-        </w:rPr>
-        <w:t>mitem a uma completa gestão de riscos em TI.</w:t>
+        <w:ind w:right="0"/>
+        <w:rPr>
+          <w:lang w:val="pt-BR"/>
+        </w:rPr>
+      </w:pPr>
+      <w:r>
+        <w:rPr>
+          <w:lang w:val="pt-BR"/>
+        </w:rPr>
+        <w:t>Regidos pela NBR27001 e NBR27005</w:t>
+      </w:r>
+      <w:r>
+        <w:rPr>
+          <w:lang w:val="pt-BR"/>
+        </w:rPr>
+        <w:t xml:space="preserve"> os responsáveis pela</w:t>
+      </w:r>
+      <w:r>
+        <w:rPr>
+          <w:lang w:val="pt-BR"/>
+        </w:rPr>
+        <w:t xml:space="preserve"> área de gestão de riscos de TI </w:t>
+      </w:r>
+      <w:r>
+        <w:rPr>
+          <w:lang w:val="pt-BR"/>
+        </w:rPr>
+        <w:t xml:space="preserve">de uma organização devem de forma sistemática e continua identificar, analisar, avaliar e mitigar </w:t>
+      </w:r>
+      <w:r>
+        <w:rPr>
+          <w:lang w:val="pt-BR"/>
+        </w:rPr>
+        <w:t>os</w:t>
+      </w:r>
+      <w:r>
+        <w:rPr>
+          <w:lang w:val="pt-BR"/>
+        </w:rPr>
+        <w:t xml:space="preserve"> riscos a fim de não expor a organização mais do que o apetite a riscos que ela está disposta a se submeter para conquistar seus objetivos. </w:t>
       </w:r>
     </w:p>
     <w:p>
@@ -1973,7 +2350,31 @@
         <w:rPr>
           <w:lang w:val="pt-BR"/>
         </w:rPr>
-        <w:t xml:space="preserve">Mas, existem casos e casos. Nem todas as empresas que se utilizam de TI para apoio a seus negócios possuem toda a estrutura de governança de TI formada. </w:t>
+        <w:t>Estes conjuntos de normas aliados a um framework de ge</w:t>
+      </w:r>
+      <w:r>
+        <w:rPr>
+          <w:lang w:val="pt-BR"/>
+        </w:rPr>
+        <w:t>s</w:t>
+      </w:r>
+      <w:r>
+        <w:rPr>
+          <w:lang w:val="pt-BR"/>
+        </w:rPr>
+        <w:t>tão e governança em TI como o COBIT, por exemplo, pe</w:t>
+      </w:r>
+      <w:r>
+        <w:rPr>
+          <w:lang w:val="pt-BR"/>
+        </w:rPr>
+        <w:t>r</w:t>
+      </w:r>
+      <w:r>
+        <w:rPr>
+          <w:lang w:val="pt-BR"/>
+        </w:rPr>
+        <w:t>mitem a uma completa gestão de riscos em TI.</w:t>
       </w:r>
     </w:p>
     <w:p>
@@ -1983,49 +2384,11 @@
           <w:lang w:val="pt-BR"/>
         </w:rPr>
       </w:pPr>
-      <w:proofErr w:type="gramStart"/>
-      <w:r>
-        <w:rPr>
-          <w:lang w:val="pt-BR"/>
-        </w:rPr>
-        <w:t>As</w:t>
-      </w:r>
-      <w:proofErr w:type="gramEnd"/>
-      <w:r>
-        <w:rPr>
-          <w:lang w:val="pt-BR"/>
-        </w:rPr>
-        <w:t xml:space="preserve"> vezes a estrutura formada comete erros catastróficos também, expondo de forma acidental ou proposital </w:t>
-      </w:r>
-      <w:r>
-        <w:rPr>
-          <w:lang w:val="pt-BR"/>
-        </w:rPr>
-        <w:t>a org</w:t>
-      </w:r>
-      <w:r>
-        <w:rPr>
-          <w:lang w:val="pt-BR"/>
-        </w:rPr>
-        <w:t>a</w:t>
-      </w:r>
-      <w:r>
-        <w:rPr>
-          <w:lang w:val="pt-BR"/>
-        </w:rPr>
-        <w:t>nização inteira a riscos maiores do que ela estava disposta a se su</w:t>
-      </w:r>
-      <w:r>
-        <w:rPr>
-          <w:lang w:val="pt-BR"/>
-        </w:rPr>
-        <w:t>b</w:t>
-      </w:r>
-      <w:r>
-        <w:rPr>
-          <w:lang w:val="pt-BR"/>
-        </w:rPr>
-        <w:t>meter.</w:t>
+      <w:r>
+        <w:rPr>
+          <w:lang w:val="pt-BR"/>
+        </w:rPr>
+        <w:t xml:space="preserve">Mas, existem casos e casos. Nem todas as empresas que se utilizam de TI para apoio a seus negócios possuem toda a estrutura de governança de TI formada. </w:t>
       </w:r>
     </w:p>
     <w:p>
@@ -2039,6 +2402,50 @@
         <w:rPr>
           <w:lang w:val="pt-BR"/>
         </w:rPr>
+        <w:t>Às</w:t>
+      </w:r>
+      <w:r>
+        <w:rPr>
+          <w:lang w:val="pt-BR"/>
+        </w:rPr>
+        <w:t xml:space="preserve"> vezes a estrutura formada comete erros catastróficos também, expondo de forma acidental ou proposital </w:t>
+      </w:r>
+      <w:r>
+        <w:rPr>
+          <w:lang w:val="pt-BR"/>
+        </w:rPr>
+        <w:t>a org</w:t>
+      </w:r>
+      <w:r>
+        <w:rPr>
+          <w:lang w:val="pt-BR"/>
+        </w:rPr>
+        <w:t>a</w:t>
+      </w:r>
+      <w:r>
+        <w:rPr>
+          <w:lang w:val="pt-BR"/>
+        </w:rPr>
+        <w:t>nização inteira a riscos maiores do que ela estava disposta a se sub</w:t>
+      </w:r>
+      <w:r>
+        <w:rPr>
+          <w:lang w:val="pt-BR"/>
+        </w:rPr>
+        <w:t>meter.</w:t>
+      </w:r>
+    </w:p>
+    <w:p>
+      <w:pPr>
+        <w:ind w:right="0"/>
+        <w:rPr>
+          <w:lang w:val="pt-BR"/>
+        </w:rPr>
+      </w:pPr>
+      <w:r>
+        <w:rPr>
+          <w:lang w:val="pt-BR"/>
+        </w:rPr>
         <w:t xml:space="preserve">Um risco </w:t>
       </w:r>
       <w:r>
@@ -2075,69 +2482,61 @@
         <w:rPr>
           <w:lang w:val="pt-BR"/>
         </w:rPr>
-        <w:t>ção, sendo que muitas empresas já vieram a fechar por co</w:t>
-      </w:r>
-      <w:r>
-        <w:rPr>
-          <w:lang w:val="pt-BR"/>
-        </w:rPr>
-        <w:t>n</w:t>
-      </w:r>
-      <w:r>
-        <w:rPr>
-          <w:lang w:val="pt-BR"/>
-        </w:rPr>
-        <w:t xml:space="preserve">ta de erros em relação </w:t>
-      </w:r>
-      <w:proofErr w:type="gramStart"/>
+        <w:t xml:space="preserve">ção, sendo que muitas empresas já vieram a </w:t>
+      </w:r>
+      <w:r>
+        <w:rPr>
+          <w:lang w:val="pt-BR"/>
+        </w:rPr>
+        <w:t>encerrar suas operações</w:t>
+      </w:r>
+      <w:r>
+        <w:rPr>
+          <w:lang w:val="pt-BR"/>
+        </w:rPr>
+        <w:t xml:space="preserve"> por conta de erros em relação </w:t>
+      </w:r>
+      <w:r>
+        <w:rPr>
+          <w:lang w:val="pt-BR"/>
+        </w:rPr>
+        <w:t>à</w:t>
+      </w:r>
+      <w:r>
+        <w:rPr>
+          <w:lang w:val="pt-BR"/>
+        </w:rPr>
+        <w:t xml:space="preserve"> gestão de</w:t>
+      </w:r>
+      <w:r>
+        <w:rPr>
+          <w:lang w:val="pt-BR"/>
+        </w:rPr>
+        <w:t xml:space="preserve"> riscos. </w:t>
+      </w:r>
+      <w:r>
+        <w:rPr>
+          <w:lang w:val="pt-BR"/>
+        </w:rPr>
+        <w:t>Dessa forma, reforça-se a necessidade e a importância da regulação, da normatização e do consumo das tantas ferr</w:t>
+      </w:r>
       <w:r>
         <w:rPr>
           <w:lang w:val="pt-BR"/>
         </w:rPr>
         <w:t>a</w:t>
       </w:r>
-      <w:proofErr w:type="gramEnd"/>
-      <w:r>
-        <w:rPr>
-          <w:lang w:val="pt-BR"/>
-        </w:rPr>
-        <w:t xml:space="preserve"> gestão de</w:t>
-      </w:r>
-      <w:r>
-        <w:rPr>
-          <w:lang w:val="pt-BR"/>
-        </w:rPr>
-        <w:t xml:space="preserve"> riscos. </w:t>
-      </w:r>
-      <w:r>
-        <w:rPr>
-          <w:lang w:val="pt-BR"/>
-        </w:rPr>
-        <w:t>Dessa forma, r</w:t>
-      </w:r>
-      <w:r>
-        <w:rPr>
-          <w:lang w:val="pt-BR"/>
-        </w:rPr>
-        <w:t>e</w:t>
-      </w:r>
-      <w:r>
-        <w:rPr>
-          <w:lang w:val="pt-BR"/>
-        </w:rPr>
-        <w:t>força-se a necessidade e a importância da regulação, da normatização e do consumo das tantas ferramentas dispon</w:t>
-      </w:r>
-      <w:r>
-        <w:rPr>
-          <w:lang w:val="pt-BR"/>
-        </w:rPr>
-        <w:t>í</w:t>
-      </w:r>
-      <w:r>
-        <w:rPr>
-          <w:lang w:val="pt-BR"/>
-        </w:rPr>
-        <w:t>veis para a gestão de riscos em TI.</w:t>
+      <w:r>
+        <w:rPr>
+          <w:lang w:val="pt-BR"/>
+        </w:rPr>
+        <w:t>mentas disponíveis para a gestão de riscos em TI.</w:t>
+      </w:r>
+      <w:r>
+        <w:rPr>
+          <w:lang w:val="pt-BR"/>
+        </w:rPr>
+        <w:t xml:space="preserve"> A seguir falaremos dos impactos que uma organização está sujeita no caso de uma má gestão de riscos de TI.</w:t>
       </w:r>
     </w:p>
     <w:p>
@@ -2153,6 +2552,7 @@
         <w:rPr>
           <w:lang w:val="pt-BR"/>
         </w:rPr>
+        <w:lastRenderedPageBreak/>
         <w:t>Os impactos</w:t>
       </w:r>
     </w:p>
@@ -2161,15 +2561,15 @@
         <w:pStyle w:val="Ttulo3"/>
         <w:spacing w:before="240" w:line="240" w:lineRule="auto"/>
         <w:ind w:left="0" w:right="0" w:firstLine="0"/>
-      </w:pPr>
-      <w:r>
-        <w:t>3</w:t>
-      </w:r>
-      <w:r>
-        <w:t xml:space="preserve">.1 </w:t>
-      </w:r>
-      <w:r>
-        <w:t xml:space="preserve">O fim das operações </w:t>
+        <w:rPr>
+          <w:lang w:val="pt-BR"/>
+        </w:rPr>
+      </w:pPr>
+      <w:r>
+        <w:rPr>
+          <w:lang w:val="pt-BR"/>
+        </w:rPr>
+        <w:t xml:space="preserve">3.1 O fim das operações </w:t>
       </w:r>
     </w:p>
     <w:p>
@@ -2201,58 +2601,33 @@
         <w:rPr>
           <w:lang w:val="pt-BR"/>
         </w:rPr>
-        <w:t xml:space="preserve">Usamos como exemplo a Knight Capital Group, </w:t>
-      </w:r>
-      <w:r>
-        <w:rPr>
-          <w:lang w:val="pt-BR"/>
-        </w:rPr>
-        <w:t>que co</w:t>
-      </w:r>
-      <w:r>
-        <w:rPr>
-          <w:lang w:val="pt-BR"/>
-        </w:rPr>
-        <w:t>n</w:t>
-      </w:r>
-      <w:r>
-        <w:rPr>
-          <w:lang w:val="pt-BR"/>
-        </w:rPr>
-        <w:t xml:space="preserve">forme matéria na revista exame </w:t>
-      </w:r>
-      <w:r>
-        <w:t>(“Knight Capital perde US$440 milhões por falha em robô”, 2012)</w:t>
-      </w:r>
-      <w:r>
-        <w:rPr>
-          <w:lang w:val="pt-BR"/>
-        </w:rPr>
-        <w:t xml:space="preserve"> </w:t>
-      </w:r>
-      <w:r>
-        <w:rPr>
-          <w:lang w:val="pt-BR"/>
-        </w:rPr>
-        <w:t xml:space="preserve">a </w:t>
-      </w:r>
-      <w:r>
-        <w:rPr>
-          <w:lang w:val="pt-BR"/>
-        </w:rPr>
-        <w:t xml:space="preserve">empresa </w:t>
-      </w:r>
-      <w:r>
-        <w:rPr>
-          <w:lang w:val="pt-BR"/>
-        </w:rPr>
-        <w:t>a</w:t>
-      </w:r>
-      <w:r>
-        <w:rPr>
-          <w:lang w:val="pt-BR"/>
-        </w:rPr>
-        <w:t>mericana que opera</w:t>
+        <w:t xml:space="preserve">Usamos como exemplo a Knight Capital </w:t>
+      </w:r>
+      <w:proofErr w:type="spellStart"/>
+      <w:r>
+        <w:rPr>
+          <w:lang w:val="pt-BR"/>
+        </w:rPr>
+        <w:t>Group</w:t>
+      </w:r>
+      <w:proofErr w:type="spellEnd"/>
+      <w:r>
+        <w:rPr>
+          <w:lang w:val="pt-BR"/>
+        </w:rPr>
+        <w:t xml:space="preserve">, </w:t>
+      </w:r>
+      <w:r>
+        <w:rPr>
+          <w:lang w:val="pt-BR"/>
+        </w:rPr>
+        <w:t xml:space="preserve">que conforme matéria na revista exame (“Knight Capital perde US$440 milhões por falha em robô”, 2012) a </w:t>
+      </w:r>
+      <w:r>
+        <w:rPr>
+          <w:lang w:val="pt-BR"/>
+        </w:rPr>
+        <w:t>empresa americana que opera</w:t>
       </w:r>
       <w:r>
         <w:rPr>
@@ -2264,13 +2639,7 @@
         <w:rPr>
           <w:lang w:val="pt-BR"/>
         </w:rPr>
-        <w:t xml:space="preserve"> na bolsa de val</w:t>
-      </w:r>
-      <w:r>
-        <w:rPr>
-          <w:lang w:val="pt-BR"/>
-        </w:rPr>
-        <w:t>o</w:t>
+        <w:t xml:space="preserve"> na bolsa de valo</w:t>
       </w:r>
       <w:r>
         <w:rPr>
@@ -2306,13 +2675,7 @@
         <w:rPr>
           <w:lang w:val="pt-BR"/>
         </w:rPr>
-        <w:t xml:space="preserve"> </w:t>
-      </w:r>
-      <w:r>
-        <w:rPr>
-          <w:lang w:val="pt-BR"/>
-        </w:rPr>
-        <w:t>desenvolvido e colocado em produção sem</w:t>
+        <w:t xml:space="preserve"> desenvolvido e colocado em produção sem</w:t>
       </w:r>
       <w:r>
         <w:rPr>
@@ -2336,140 +2699,189 @@
         <w:rPr>
           <w:lang w:val="pt-BR"/>
         </w:rPr>
-        <w:t>tes apropriados. Sabendo que um erro como o que ocorreu poderia causar a ruina da empresa</w:t>
-      </w:r>
-      <w:r>
-        <w:rPr>
-          <w:lang w:val="pt-BR"/>
-        </w:rPr>
-        <w:t>,</w:t>
-      </w:r>
-      <w:r>
-        <w:rPr>
-          <w:lang w:val="pt-BR"/>
-        </w:rPr>
-        <w:t xml:space="preserve"> entende-se que </w:t>
-      </w:r>
-      <w:r>
-        <w:rPr>
-          <w:lang w:val="pt-BR"/>
-        </w:rPr>
-        <w:t xml:space="preserve">qualquer </w:t>
-      </w:r>
-      <w:r>
-        <w:rPr>
-          <w:lang w:val="pt-BR"/>
-        </w:rPr>
-        <w:lastRenderedPageBreak/>
-        <w:t>desenvolvimento que pudesse causar danos catastróficos deveria ser testado exaustivamente antes de ser coloc</w:t>
-      </w:r>
-      <w:r>
-        <w:rPr>
-          <w:lang w:val="pt-BR"/>
-        </w:rPr>
-        <w:t>a</w:t>
-      </w:r>
-      <w:r>
-        <w:rPr>
-          <w:lang w:val="pt-BR"/>
-        </w:rPr>
-        <w:t xml:space="preserve">do em produção, correto? É o correto, mas não </w:t>
-      </w:r>
-      <w:r>
-        <w:rPr>
-          <w:lang w:val="pt-BR"/>
-        </w:rPr>
-        <w:t xml:space="preserve">foi o que ocorreu. Em algum momento a gestão de riscos de TI falhou </w:t>
-      </w:r>
-      <w:r>
-        <w:rPr>
-          <w:lang w:val="pt-BR"/>
-        </w:rPr>
-        <w:t>ao pe</w:t>
-      </w:r>
-      <w:r>
-        <w:rPr>
-          <w:lang w:val="pt-BR"/>
-        </w:rPr>
-        <w:t>r</w:t>
-      </w:r>
-      <w:r>
-        <w:rPr>
-          <w:lang w:val="pt-BR"/>
-        </w:rPr>
-        <w:t xml:space="preserve">mitir que o erro fosse colocado em produção e tal erro levou ao fim das operações da empresa como ela era e a venda de suas operações a outra companhia apenas </w:t>
-      </w:r>
-      <w:proofErr w:type="gramStart"/>
-      <w:r>
-        <w:rPr>
-          <w:lang w:val="pt-BR"/>
-        </w:rPr>
-        <w:t>1</w:t>
-      </w:r>
-      <w:proofErr w:type="gramEnd"/>
-      <w:r>
-        <w:rPr>
-          <w:lang w:val="pt-BR"/>
-        </w:rPr>
-        <w:t xml:space="preserve"> ano depois do oco</w:t>
-      </w:r>
-      <w:r>
-        <w:rPr>
-          <w:lang w:val="pt-BR"/>
-        </w:rPr>
-        <w:t>r</w:t>
-      </w:r>
-      <w:r>
-        <w:rPr>
-          <w:lang w:val="pt-BR"/>
-        </w:rPr>
-        <w:t>rido. Seria esta a maior perda por conta da gestão de riscos? Não, e está longe de ser.</w:t>
-      </w:r>
-      <w:bookmarkStart w:id="0" w:name="_GoBack"/>
-      <w:bookmarkEnd w:id="0"/>
+        <w:t xml:space="preserve">tes apropriados. </w:t>
+      </w:r>
     </w:p>
     <w:p>
       <w:pPr>
-        <w:ind w:right="0" w:firstLine="0"/>
-        <w:rPr>
-          <w:lang w:val="pt-BR"/>
-        </w:rPr>
-      </w:pPr>
+        <w:ind w:right="0"/>
+        <w:rPr>
+          <w:lang w:val="pt-BR"/>
+        </w:rPr>
+      </w:pPr>
+      <w:r>
+        <w:rPr>
+          <w:lang w:val="pt-BR"/>
+        </w:rPr>
+        <w:t>Sabendo que um erro como o que ocorreu poderia causar a ruina da empresa</w:t>
+      </w:r>
+      <w:r>
+        <w:rPr>
+          <w:lang w:val="pt-BR"/>
+        </w:rPr>
+        <w:t>,</w:t>
+      </w:r>
+      <w:r>
+        <w:rPr>
+          <w:lang w:val="pt-BR"/>
+        </w:rPr>
+        <w:t xml:space="preserve"> entende-se que </w:t>
+      </w:r>
+      <w:r>
+        <w:rPr>
+          <w:lang w:val="pt-BR"/>
+        </w:rPr>
+        <w:t>qualquer desenvolv</w:t>
+      </w:r>
+      <w:r>
+        <w:rPr>
+          <w:lang w:val="pt-BR"/>
+        </w:rPr>
+        <w:t>i</w:t>
+      </w:r>
+      <w:r>
+        <w:rPr>
+          <w:lang w:val="pt-BR"/>
+        </w:rPr>
+        <w:t xml:space="preserve">mento que pudesse causar danos catastróficos deveria ser testado exaustivamente antes de ser colocado em produção, correto? É o correto, mas não </w:t>
+      </w:r>
+      <w:r>
+        <w:rPr>
+          <w:lang w:val="pt-BR"/>
+        </w:rPr>
+        <w:t xml:space="preserve">foi o que ocorreu. Em algum momento a gestão de riscos de TI falhou </w:t>
+      </w:r>
+      <w:r>
+        <w:rPr>
+          <w:lang w:val="pt-BR"/>
+        </w:rPr>
+        <w:t>ao permitir que o erro fosse colocado em produção</w:t>
+      </w:r>
+      <w:r>
+        <w:rPr>
+          <w:lang w:val="pt-BR"/>
+        </w:rPr>
+        <w:t xml:space="preserve">. </w:t>
+      </w:r>
     </w:p>
     <w:p>
       <w:pPr>
-        <w:ind w:right="0" w:firstLine="0"/>
-        <w:rPr>
-          <w:lang w:val="pt-BR"/>
-        </w:rPr>
-      </w:pPr>
+        <w:ind w:right="0"/>
+        <w:rPr>
+          <w:lang w:val="pt-BR"/>
+        </w:rPr>
+      </w:pPr>
+      <w:r>
+        <w:rPr>
+          <w:lang w:val="pt-BR"/>
+        </w:rPr>
+        <w:t>T</w:t>
+      </w:r>
+      <w:r>
+        <w:rPr>
+          <w:lang w:val="pt-BR"/>
+        </w:rPr>
+        <w:t>al erro levou ao fim das operações da empresa como ela era e a</w:t>
+      </w:r>
+      <w:r>
+        <w:rPr>
+          <w:lang w:val="pt-BR"/>
+        </w:rPr>
+        <w:t xml:space="preserve"> sua</w:t>
+      </w:r>
+      <w:r>
+        <w:rPr>
+          <w:lang w:val="pt-BR"/>
+        </w:rPr>
+        <w:t xml:space="preserve"> ven</w:t>
+      </w:r>
+      <w:r>
+        <w:rPr>
+          <w:lang w:val="pt-BR"/>
+        </w:rPr>
+        <w:t>da a outra companhia apenas um</w:t>
+      </w:r>
+      <w:r>
+        <w:rPr>
+          <w:lang w:val="pt-BR"/>
+        </w:rPr>
+        <w:t xml:space="preserve"> ano </w:t>
+      </w:r>
+      <w:r>
+        <w:rPr>
+          <w:lang w:val="pt-BR"/>
+        </w:rPr>
+        <w:t xml:space="preserve">após </w:t>
+      </w:r>
+      <w:r>
+        <w:rPr>
+          <w:lang w:val="pt-BR"/>
+        </w:rPr>
+        <w:t xml:space="preserve">o ocorrido. Seria esta a maior perda </w:t>
+      </w:r>
+      <w:r>
+        <w:rPr>
+          <w:lang w:val="pt-BR"/>
+        </w:rPr>
+        <w:t xml:space="preserve">financeira </w:t>
+      </w:r>
+      <w:r>
+        <w:rPr>
+          <w:lang w:val="pt-BR"/>
+        </w:rPr>
+        <w:t xml:space="preserve">por conta da </w:t>
+      </w:r>
+      <w:r>
+        <w:rPr>
+          <w:lang w:val="pt-BR"/>
+        </w:rPr>
+        <w:t xml:space="preserve">má </w:t>
+      </w:r>
+      <w:r>
+        <w:rPr>
+          <w:lang w:val="pt-BR"/>
+        </w:rPr>
+        <w:t>gestão de riscos</w:t>
+      </w:r>
+      <w:r>
+        <w:rPr>
+          <w:lang w:val="pt-BR"/>
+        </w:rPr>
+        <w:t xml:space="preserve"> em TI</w:t>
+      </w:r>
+      <w:r>
+        <w:rPr>
+          <w:lang w:val="pt-BR"/>
+        </w:rPr>
+        <w:t>? Não, e está longe de ser.</w:t>
+      </w:r>
     </w:p>
     <w:p>
       <w:pPr>
-        <w:ind w:right="0" w:firstLine="0"/>
-        <w:rPr>
-          <w:lang w:val="pt-BR"/>
-        </w:rPr>
-      </w:pPr>
-      <w:r>
-        <w:rPr>
-          <w:lang w:val="pt-BR"/>
-        </w:rPr>
-        <w:t>O fim das operações parece ser a pior das consequências relacionadas</w:t>
-      </w:r>
-      <w:proofErr w:type="gramStart"/>
-      <w:r>
-        <w:rPr>
-          <w:lang w:val="pt-BR"/>
-        </w:rPr>
-        <w:t xml:space="preserve"> mas</w:t>
-      </w:r>
-      <w:proofErr w:type="gramEnd"/>
-      <w:r>
-        <w:rPr>
-          <w:lang w:val="pt-BR"/>
-        </w:rPr>
-        <w:t xml:space="preserve"> não é </w:t>
+        <w:pStyle w:val="Ttulo3"/>
+        <w:spacing w:before="240" w:line="240" w:lineRule="auto"/>
+        <w:ind w:left="0" w:right="0" w:firstLine="0"/>
+        <w:rPr>
+          <w:lang w:val="pt-BR"/>
+        </w:rPr>
+      </w:pPr>
+      <w:r>
+        <w:rPr>
+          <w:lang w:val="pt-BR"/>
+        </w:rPr>
+        <w:t xml:space="preserve">3.2 </w:t>
+      </w:r>
+      <w:r>
+        <w:rPr>
+          <w:lang w:val="pt-BR"/>
+        </w:rPr>
+        <w:t>Prejuízos</w:t>
+      </w:r>
+      <w:r>
+        <w:rPr>
+          <w:lang w:val="pt-BR"/>
+        </w:rPr>
+        <w:t xml:space="preserve"> financeiros </w:t>
       </w:r>
     </w:p>
     <w:p>
@@ -2479,6 +2891,72 @@
           <w:lang w:val="pt-BR"/>
         </w:rPr>
       </w:pPr>
+      <w:r>
+        <w:rPr>
+          <w:lang w:val="pt-BR"/>
+        </w:rPr>
+        <w:t xml:space="preserve">Os possíveis prejuízos financeiros ligados </w:t>
+      </w:r>
+      <w:r>
+        <w:rPr>
+          <w:lang w:val="pt-BR"/>
+        </w:rPr>
+        <w:t>à</w:t>
+      </w:r>
+      <w:r>
+        <w:rPr>
+          <w:lang w:val="pt-BR"/>
+        </w:rPr>
+        <w:t xml:space="preserve"> má gestão de riscos em TI parecem se confundir com o fim das oper</w:t>
+      </w:r>
+      <w:r>
+        <w:rPr>
+          <w:lang w:val="pt-BR"/>
+        </w:rPr>
+        <w:t>a</w:t>
+      </w:r>
+      <w:r>
+        <w:rPr>
+          <w:lang w:val="pt-BR"/>
+        </w:rPr>
+        <w:t>ções, m</w:t>
+      </w:r>
+      <w:r>
+        <w:rPr>
+          <w:lang w:val="pt-BR"/>
+        </w:rPr>
+        <w:t>as sim</w:t>
+      </w:r>
+      <w:r>
+        <w:rPr>
+          <w:lang w:val="pt-BR"/>
+        </w:rPr>
+        <w:t xml:space="preserve"> </w:t>
+      </w:r>
+      <w:r>
+        <w:rPr>
+          <w:lang w:val="pt-BR"/>
+        </w:rPr>
+        <w:t xml:space="preserve">se </w:t>
+      </w:r>
+      <w:r>
+        <w:rPr>
+          <w:lang w:val="pt-BR"/>
+        </w:rPr>
+        <w:t>confundem mesmo</w:t>
+      </w:r>
+      <w:r>
+        <w:rPr>
+          <w:lang w:val="pt-BR"/>
+        </w:rPr>
+        <w:t>.</w:t>
+      </w:r>
+      <w:r>
+        <w:rPr>
+          <w:lang w:val="pt-BR"/>
+        </w:rPr>
+        <w:t xml:space="preserve"> </w:t>
+      </w:r>
     </w:p>
     <w:p>
       <w:pPr>
@@ -2487,22 +2965,298 @@
           <w:lang w:val="pt-BR"/>
         </w:rPr>
       </w:pPr>
+      <w:r>
+        <w:rPr>
+          <w:lang w:val="pt-BR"/>
+        </w:rPr>
+        <w:t>O</w:t>
+      </w:r>
+      <w:r>
+        <w:rPr>
+          <w:lang w:val="pt-BR"/>
+        </w:rPr>
+        <w:t xml:space="preserve"> extremo dos preju</w:t>
+      </w:r>
+      <w:r>
+        <w:rPr>
+          <w:lang w:val="pt-BR"/>
+        </w:rPr>
+        <w:t>í</w:t>
+      </w:r>
+      <w:r>
+        <w:rPr>
+          <w:lang w:val="pt-BR"/>
+        </w:rPr>
+        <w:t>zos financeiros é de fato o término das operações. Mas, nem sempre a empresa chega a “quebrar” devido a esses preju</w:t>
+      </w:r>
+      <w:r>
+        <w:rPr>
+          <w:lang w:val="pt-BR"/>
+        </w:rPr>
+        <w:t>í</w:t>
+      </w:r>
+      <w:r>
+        <w:rPr>
+          <w:lang w:val="pt-BR"/>
+        </w:rPr>
+        <w:t xml:space="preserve">zos. </w:t>
+      </w:r>
+      <w:r>
+        <w:rPr>
+          <w:lang w:val="pt-BR"/>
+        </w:rPr>
+        <w:t>Às</w:t>
+      </w:r>
+      <w:r>
+        <w:rPr>
+          <w:lang w:val="pt-BR"/>
+        </w:rPr>
+        <w:t xml:space="preserve"> vezes ela só amarga anos de balanços no vermelho por conta de algum erro causado </w:t>
+      </w:r>
+      <w:r>
+        <w:rPr>
+          <w:lang w:val="pt-BR"/>
+        </w:rPr>
+        <w:t>por essa</w:t>
+      </w:r>
+      <w:r>
+        <w:rPr>
+          <w:lang w:val="pt-BR"/>
+        </w:rPr>
+        <w:t xml:space="preserve"> má gestão. </w:t>
+      </w:r>
     </w:p>
     <w:p>
       <w:pPr>
-        <w:ind w:right="0" w:firstLine="0"/>
-        <w:rPr>
-          <w:lang w:val="pt-BR"/>
-        </w:rPr>
-      </w:pPr>
+        <w:ind w:right="0"/>
+        <w:rPr>
+          <w:lang w:val="pt-BR"/>
+        </w:rPr>
+      </w:pPr>
+      <w:r>
+        <w:rPr>
+          <w:lang w:val="pt-BR"/>
+        </w:rPr>
+        <w:t xml:space="preserve">Desta vez usamos como exemplo a Sony Pictures, que em 2014 sofreu um ataque cibernético em grande escala onde milhares de </w:t>
+      </w:r>
+      <w:proofErr w:type="spellStart"/>
+      <w:r>
+        <w:rPr>
+          <w:lang w:val="pt-BR"/>
+        </w:rPr>
+        <w:t>terabytes</w:t>
+      </w:r>
+      <w:proofErr w:type="spellEnd"/>
+      <w:r>
+        <w:rPr>
+          <w:lang w:val="pt-BR"/>
+        </w:rPr>
+        <w:t xml:space="preserve"> </w:t>
+      </w:r>
+      <w:r>
+        <w:rPr>
+          <w:lang w:val="pt-BR"/>
+        </w:rPr>
+        <w:t xml:space="preserve">de dados </w:t>
+      </w:r>
+      <w:r>
+        <w:rPr>
+          <w:lang w:val="pt-BR"/>
+        </w:rPr>
+        <w:t>foram vazados na i</w:t>
+      </w:r>
+      <w:r>
+        <w:rPr>
+          <w:lang w:val="pt-BR"/>
+        </w:rPr>
+        <w:t>n</w:t>
+      </w:r>
+      <w:r>
+        <w:rPr>
+          <w:lang w:val="pt-BR"/>
+        </w:rPr>
+        <w:t>ternet, causando milhões de dólares em prejuízos com cu</w:t>
+      </w:r>
+      <w:r>
+        <w:rPr>
+          <w:lang w:val="pt-BR"/>
+        </w:rPr>
+        <w:t>s</w:t>
+      </w:r>
+      <w:r>
+        <w:rPr>
+          <w:lang w:val="pt-BR"/>
+        </w:rPr>
+        <w:t>tos de rec</w:t>
+      </w:r>
+      <w:r>
+        <w:rPr>
+          <w:lang w:val="pt-BR"/>
+        </w:rPr>
+        <w:t>u</w:t>
+      </w:r>
+      <w:r>
+        <w:rPr>
+          <w:lang w:val="pt-BR"/>
+        </w:rPr>
+        <w:t>peração dos dados</w:t>
+      </w:r>
+      <w:r>
+        <w:rPr>
+          <w:lang w:val="pt-BR"/>
+        </w:rPr>
+        <w:t>, vazamento de filmes inéditos, dados de funcionários, e-mails e outras informações sens</w:t>
+      </w:r>
+      <w:r>
+        <w:rPr>
+          <w:lang w:val="pt-BR"/>
+        </w:rPr>
+        <w:t>í</w:t>
+      </w:r>
+      <w:r>
+        <w:rPr>
+          <w:lang w:val="pt-BR"/>
+        </w:rPr>
+        <w:t>veis.</w:t>
+      </w:r>
+      <w:r>
+        <w:rPr>
+          <w:lang w:val="pt-BR"/>
+        </w:rPr>
+        <w:t xml:space="preserve"> Em época</w:t>
+      </w:r>
+      <w:r>
+        <w:rPr>
+          <w:lang w:val="pt-BR"/>
+        </w:rPr>
+        <w:t>,</w:t>
+      </w:r>
+      <w:r>
+        <w:rPr>
+          <w:lang w:val="pt-BR"/>
+        </w:rPr>
+        <w:t xml:space="preserve"> </w:t>
+      </w:r>
+      <w:r>
+        <w:rPr>
+          <w:lang w:val="pt-BR"/>
+        </w:rPr>
+        <w:t>especialistas</w:t>
+      </w:r>
+      <w:r>
+        <w:rPr>
+          <w:lang w:val="pt-BR"/>
+        </w:rPr>
+        <w:t xml:space="preserve"> falavam em prejuízos </w:t>
+      </w:r>
+      <w:r>
+        <w:rPr>
+          <w:lang w:val="pt-BR"/>
+        </w:rPr>
+        <w:t>entre cem e duzentos</w:t>
+      </w:r>
+      <w:r>
+        <w:rPr>
+          <w:lang w:val="pt-BR"/>
+        </w:rPr>
+        <w:t xml:space="preserve"> milhões de dólares, </w:t>
+      </w:r>
+      <w:r>
+        <w:rPr>
+          <w:lang w:val="pt-BR"/>
+        </w:rPr>
+        <w:t>valores estes que pod</w:t>
+      </w:r>
+      <w:r>
+        <w:rPr>
+          <w:lang w:val="pt-BR"/>
+        </w:rPr>
+        <w:t>e</w:t>
+      </w:r>
+      <w:r>
+        <w:rPr>
+          <w:lang w:val="pt-BR"/>
+        </w:rPr>
+        <w:t xml:space="preserve">riam ter sido muito menores ou até mesmo inexistentes se a gestão de riscos em TI tivesse identificado </w:t>
+      </w:r>
+      <w:r>
+        <w:rPr>
+          <w:lang w:val="pt-BR"/>
+        </w:rPr>
+        <w:t xml:space="preserve">corretamente </w:t>
+      </w:r>
+      <w:r>
+        <w:rPr>
+          <w:lang w:val="pt-BR"/>
+        </w:rPr>
+        <w:t>a ameaça</w:t>
+      </w:r>
+      <w:r>
+        <w:rPr>
+          <w:lang w:val="pt-BR"/>
+        </w:rPr>
+        <w:t xml:space="preserve"> e o </w:t>
+      </w:r>
+      <w:proofErr w:type="spellStart"/>
+      <w:r>
+        <w:rPr>
+          <w:lang w:val="pt-BR"/>
+        </w:rPr>
+        <w:t>potêncial</w:t>
+      </w:r>
+      <w:proofErr w:type="spellEnd"/>
+      <w:r>
+        <w:rPr>
+          <w:lang w:val="pt-BR"/>
+        </w:rPr>
+        <w:t xml:space="preserve"> da mesma e a</w:t>
+      </w:r>
+      <w:r>
+        <w:rPr>
+          <w:lang w:val="pt-BR"/>
+        </w:rPr>
+        <w:t xml:space="preserve"> mitig</w:t>
+      </w:r>
+      <w:r>
+        <w:rPr>
+          <w:lang w:val="pt-BR"/>
+        </w:rPr>
+        <w:t>a</w:t>
+      </w:r>
+      <w:r>
+        <w:rPr>
+          <w:lang w:val="pt-BR"/>
+        </w:rPr>
+        <w:t>do</w:t>
+      </w:r>
+      <w:r>
+        <w:rPr>
+          <w:lang w:val="pt-BR"/>
+        </w:rPr>
+        <w:t>.</w:t>
+      </w:r>
     </w:p>
     <w:p>
       <w:pPr>
-        <w:ind w:right="0" w:firstLine="0"/>
-        <w:rPr>
-          <w:lang w:val="pt-BR"/>
-        </w:rPr>
-      </w:pPr>
+        <w:pStyle w:val="Ttulo3"/>
+        <w:spacing w:before="240" w:line="240" w:lineRule="auto"/>
+        <w:ind w:left="0" w:right="0" w:firstLine="0"/>
+        <w:rPr>
+          <w:lang w:val="pt-BR"/>
+        </w:rPr>
+      </w:pPr>
+      <w:r>
+        <w:rPr>
+          <w:lang w:val="pt-BR"/>
+        </w:rPr>
+        <w:t xml:space="preserve">3.3 </w:t>
+      </w:r>
+      <w:r>
+        <w:rPr>
+          <w:lang w:val="pt-BR"/>
+        </w:rPr>
+        <w:t>Prejuízos</w:t>
+      </w:r>
       <w:r>
         <w:rPr>
           <w:lang w:val="pt-BR"/>
@@ -2513,95 +3267,93 @@
         <w:rPr>
           <w:lang w:val="pt-BR"/>
         </w:rPr>
-        <w:t>Lorem ipsum dolor sit amet, consectetur adipiscing elit, sed do eiusmod tempor incid</w:t>
-      </w:r>
-      <w:r>
-        <w:rPr>
-          <w:lang w:val="pt-BR"/>
-        </w:rPr>
-        <w:t>i</w:t>
-      </w:r>
-      <w:r>
-        <w:rPr>
-          <w:lang w:val="pt-BR"/>
-        </w:rPr>
-        <w:t xml:space="preserve">dunt ut labore </w:t>
-      </w:r>
-      <w:proofErr w:type="gramStart"/>
-      <w:r>
-        <w:rPr>
-          <w:lang w:val="pt-BR"/>
-        </w:rPr>
-        <w:t>et</w:t>
-      </w:r>
-      <w:proofErr w:type="gramEnd"/>
-      <w:r>
-        <w:rPr>
-          <w:lang w:val="pt-BR"/>
-        </w:rPr>
-        <w:t xml:space="preserve"> dolore magna aliqua. Ut enim ad minim veniam, quis nostrud exercitation ullamco laboris nisi ut aliquip ex ea commodo consequat. Duis aute irure dolor in reprehe</w:t>
-      </w:r>
-      <w:r>
-        <w:rPr>
-          <w:lang w:val="pt-BR"/>
-        </w:rPr>
-        <w:t>n</w:t>
-      </w:r>
-      <w:r>
-        <w:rPr>
-          <w:lang w:val="pt-BR"/>
-        </w:rPr>
-        <w:t>derit in voluptate velit esse cillum dolore eu fugiat nulla pariatur. Excepteur sint occa</w:t>
-      </w:r>
-      <w:r>
-        <w:rPr>
-          <w:lang w:val="pt-BR"/>
-        </w:rPr>
-        <w:t>e</w:t>
-      </w:r>
-      <w:r>
-        <w:rPr>
-          <w:lang w:val="pt-BR"/>
-        </w:rPr>
-        <w:t>cat cupidatat non pro</w:t>
-      </w:r>
-      <w:r>
-        <w:rPr>
-          <w:lang w:val="pt-BR"/>
-        </w:rPr>
-        <w:t>i</w:t>
-      </w:r>
-      <w:r>
-        <w:rPr>
-          <w:lang w:val="pt-BR"/>
-        </w:rPr>
-        <w:t>dent, sunt in culpa qui officia deserunt mollit anim id est lab</w:t>
-      </w:r>
-      <w:r>
-        <w:rPr>
-          <w:lang w:val="pt-BR"/>
-        </w:rPr>
-        <w:t>o</w:t>
-      </w:r>
-      <w:r>
-        <w:rPr>
-          <w:lang w:val="pt-BR"/>
-        </w:rPr>
-        <w:t>rum.</w:t>
+        <w:t>à</w:t>
+      </w:r>
+      <w:r>
+        <w:rPr>
+          <w:lang w:val="pt-BR"/>
+        </w:rPr>
+        <w:t xml:space="preserve"> imagem </w:t>
       </w:r>
     </w:p>
     <w:p>
       <w:pPr>
-        <w:pStyle w:val="ItemList"/>
-        <w:rPr>
-          <w:lang w:val="pt-BR"/>
-        </w:rPr>
-      </w:pPr>
-      <w:r>
-        <w:rPr>
-          <w:lang w:val="pt-BR"/>
-        </w:rPr>
-        <w:t>This is a longer itemize list. It consists of two par</w:t>
+        <w:ind w:firstLine="0"/>
+        <w:rPr>
+          <w:lang w:val="pt-BR"/>
+        </w:rPr>
+      </w:pPr>
+      <w:r>
+        <w:rPr>
+          <w:lang w:val="pt-BR"/>
+        </w:rPr>
+        <w:t xml:space="preserve">O </w:t>
+      </w:r>
+      <w:r>
+        <w:rPr>
+          <w:lang w:val="pt-BR"/>
+        </w:rPr>
+        <w:t>prejuízo</w:t>
+      </w:r>
+      <w:r>
+        <w:rPr>
+          <w:lang w:val="pt-BR"/>
+        </w:rPr>
+        <w:t xml:space="preserve"> financeiro não fo</w:t>
+      </w:r>
+      <w:r>
+        <w:rPr>
+          <w:lang w:val="pt-BR"/>
+        </w:rPr>
+        <w:t>i o único impacto sentido pela S</w:t>
+      </w:r>
+      <w:r>
+        <w:rPr>
+          <w:lang w:val="pt-BR"/>
+        </w:rPr>
+        <w:t xml:space="preserve">ony após o vazamento. A </w:t>
+      </w:r>
+      <w:r>
+        <w:rPr>
+          <w:lang w:val="pt-BR"/>
+        </w:rPr>
+        <w:t xml:space="preserve">mesma também sofreu uma grande </w:t>
+      </w:r>
+      <w:r>
+        <w:rPr>
+          <w:lang w:val="pt-BR"/>
+        </w:rPr>
+        <w:t>cris</w:t>
+      </w:r>
+      <w:r>
+        <w:rPr>
+          <w:lang w:val="pt-BR"/>
+        </w:rPr>
+        <w:t>e devido a falta de confiança do mercado, inte</w:t>
+      </w:r>
+      <w:r>
+        <w:rPr>
+          <w:lang w:val="pt-BR"/>
+        </w:rPr>
+        <w:t>r</w:t>
+      </w:r>
+      <w:r>
+        <w:rPr>
+          <w:lang w:val="pt-BR"/>
+        </w:rPr>
+        <w:t>rupção momentânea em suas operações</w:t>
+      </w:r>
+      <w:r>
+        <w:rPr>
+          <w:lang w:val="pt-BR"/>
+        </w:rPr>
+        <w:t xml:space="preserve"> devido a falta de um plano de contingência</w:t>
+      </w:r>
+      <w:r>
+        <w:rPr>
+          <w:lang w:val="pt-BR"/>
+        </w:rPr>
+        <w:t xml:space="preserve"> e dificuldades comerciais caus</w:t>
       </w:r>
       <w:r>
         <w:rPr>
@@ -2613,144 +3365,421 @@
         <w:rPr>
           <w:lang w:val="pt-BR"/>
         </w:rPr>
-        <w:t>graphs of text, neither of which are particularly int</w:t>
-      </w:r>
-      <w:r>
-        <w:rPr>
-          <w:lang w:val="pt-BR"/>
-        </w:rPr>
-        <w:t>e</w:t>
-      </w:r>
-      <w:r>
-        <w:rPr>
-          <w:lang w:val="pt-BR"/>
-        </w:rPr>
-        <w:t>resting ii.</w:t>
+        <w:t>das pela exposição de e-mails trocados entre funcionários e executivos da companhia</w:t>
+      </w:r>
+      <w:r>
+        <w:rPr>
+          <w:lang w:val="pt-BR"/>
+        </w:rPr>
+        <w:t>,</w:t>
+      </w:r>
+      <w:r>
+        <w:rPr>
+          <w:lang w:val="pt-BR"/>
+        </w:rPr>
+        <w:t xml:space="preserve"> que por muitas vezes citavam empresas, figuras públicas e astros de </w:t>
+      </w:r>
+      <w:proofErr w:type="spellStart"/>
+      <w:proofErr w:type="gramStart"/>
+      <w:r>
+        <w:rPr>
+          <w:lang w:val="pt-BR"/>
+        </w:rPr>
+        <w:t>hollywood</w:t>
+      </w:r>
+      <w:proofErr w:type="spellEnd"/>
+      <w:proofErr w:type="gramEnd"/>
+      <w:r>
+        <w:rPr>
+          <w:lang w:val="pt-BR"/>
+        </w:rPr>
+        <w:t xml:space="preserve"> de forma vexatória e desrespeitosa.</w:t>
       </w:r>
     </w:p>
     <w:p>
       <w:pPr>
-        <w:pStyle w:val="ItemList"/>
-        <w:rPr>
-          <w:lang w:val="pt-BR"/>
-        </w:rPr>
-      </w:pPr>
-      <w:r>
-        <w:rPr>
-          <w:lang w:val="pt-BR"/>
-        </w:rPr>
-        <w:t>This is a longer itemize list. It consists of two par</w:t>
-      </w:r>
-      <w:r>
-        <w:rPr>
-          <w:lang w:val="pt-BR"/>
-        </w:rPr>
-        <w:t>a</w:t>
-      </w:r>
-      <w:r>
-        <w:rPr>
-          <w:lang w:val="pt-BR"/>
-        </w:rPr>
-        <w:t>graphs of text, neither of which are particularly int</w:t>
-      </w:r>
-      <w:r>
-        <w:rPr>
-          <w:lang w:val="pt-BR"/>
-        </w:rPr>
-        <w:t>e</w:t>
-      </w:r>
-      <w:r>
-        <w:rPr>
-          <w:lang w:val="pt-BR"/>
-        </w:rPr>
-        <w:t>resting.</w:t>
+        <w:ind w:firstLine="0"/>
+        <w:rPr>
+          <w:lang w:val="pt-BR"/>
+        </w:rPr>
+      </w:pPr>
+      <w:r>
+        <w:rPr>
+          <w:lang w:val="pt-BR"/>
+        </w:rPr>
+        <w:lastRenderedPageBreak/>
+        <w:t>Algumas empresas expostas a condições semelhantes</w:t>
+      </w:r>
+      <w:r>
+        <w:rPr>
+          <w:lang w:val="pt-BR"/>
+        </w:rPr>
+        <w:t xml:space="preserve"> de vazamentos de dados</w:t>
+      </w:r>
+      <w:r>
+        <w:rPr>
+          <w:lang w:val="pt-BR"/>
+        </w:rPr>
+        <w:t xml:space="preserve"> acabam por nunca se recuperarem plenamente, podendo até não “quebrar”, mas tendo seus resultados e rendimentos impactados para sempre.</w:t>
       </w:r>
     </w:p>
     <w:p>
       <w:pPr>
-        <w:ind w:right="0"/>
-        <w:rPr>
-          <w:lang w:val="pt-BR"/>
-        </w:rPr>
-      </w:pPr>
-      <w:r>
-        <w:rPr>
-          <w:lang w:val="pt-BR"/>
-        </w:rPr>
-        <w:t xml:space="preserve">Duis aute irure dolor in reprehenderit in voluptate velit esse cillum dolore eu fugiat nulla pariatur. Excepteur sint occaecat cupidatat non proident, sunt in culpa qui officia deserunt mollit anim id est laborum. Lorem ipsum dolor sit </w:t>
-      </w:r>
-      <w:r>
-        <w:rPr>
-          <w:lang w:val="pt-BR"/>
-        </w:rPr>
-        <w:lastRenderedPageBreak/>
-        <w:t xml:space="preserve">amet, consectetur adipiscing elit, sed do eiusmod tempor incididunt ut labore </w:t>
-      </w:r>
-      <w:proofErr w:type="gramStart"/>
-      <w:r>
-        <w:rPr>
-          <w:lang w:val="pt-BR"/>
-        </w:rPr>
-        <w:t>et</w:t>
-      </w:r>
-      <w:proofErr w:type="gramEnd"/>
-      <w:r>
-        <w:rPr>
-          <w:lang w:val="pt-BR"/>
-        </w:rPr>
-        <w:t xml:space="preserve"> dolore magna aliqua. </w:t>
+        <w:pStyle w:val="Ttulo3"/>
+        <w:spacing w:before="240" w:line="240" w:lineRule="auto"/>
+        <w:ind w:left="0" w:right="0" w:firstLine="0"/>
+        <w:rPr>
+          <w:lang w:val="pt-BR"/>
+        </w:rPr>
+      </w:pPr>
+      <w:r>
+        <w:rPr>
+          <w:lang w:val="pt-BR"/>
+        </w:rPr>
+        <w:t xml:space="preserve">3.4 </w:t>
+      </w:r>
+      <w:r>
+        <w:rPr>
+          <w:lang w:val="pt-BR"/>
+        </w:rPr>
+        <w:t>A p</w:t>
+      </w:r>
+      <w:r>
+        <w:rPr>
+          <w:lang w:val="pt-BR"/>
+        </w:rPr>
+        <w:t>erda de dados</w:t>
       </w:r>
     </w:p>
     <w:p>
       <w:pPr>
-        <w:pStyle w:val="NumerableList"/>
-        <w:rPr>
-          <w:lang w:val="pt-BR"/>
-        </w:rPr>
-      </w:pPr>
-      <w:r>
-        <w:rPr>
-          <w:lang w:val="pt-BR"/>
-        </w:rPr>
-        <w:t>This is a longer numbered list. It consists of two par</w:t>
-      </w:r>
-      <w:r>
-        <w:rPr>
-          <w:lang w:val="pt-BR"/>
-        </w:rPr>
-        <w:t>a</w:t>
-      </w:r>
-      <w:r>
-        <w:rPr>
-          <w:lang w:val="pt-BR"/>
-        </w:rPr>
-        <w:t>graphs of text, neither of which are particularly int</w:t>
-      </w:r>
-      <w:r>
-        <w:rPr>
-          <w:lang w:val="pt-BR"/>
-        </w:rPr>
-        <w:t>e</w:t>
-      </w:r>
-      <w:r>
-        <w:rPr>
-          <w:lang w:val="pt-BR"/>
-        </w:rPr>
-        <w:t>resting.</w:t>
+        <w:ind w:firstLine="0"/>
+        <w:rPr>
+          <w:lang w:val="pt-BR"/>
+        </w:rPr>
+      </w:pPr>
+      <w:r>
+        <w:rPr>
+          <w:lang w:val="pt-BR"/>
+        </w:rPr>
+        <w:t>O</w:t>
+      </w:r>
+      <w:r>
+        <w:rPr>
+          <w:lang w:val="pt-BR"/>
+        </w:rPr>
+        <w:t>s atent</w:t>
+      </w:r>
+      <w:r>
+        <w:rPr>
+          <w:lang w:val="pt-BR"/>
+        </w:rPr>
+        <w:t>ados de 11 de setembro de 2001 mudaram a vida de praticamente todos nós e também a gestão de riscos em TI para sempre. A proteção de dados, qu</w:t>
+      </w:r>
+      <w:r>
+        <w:rPr>
+          <w:lang w:val="pt-BR"/>
+        </w:rPr>
+        <w:t xml:space="preserve">e é parte vital das empresas e </w:t>
+      </w:r>
+      <w:r>
+        <w:rPr>
+          <w:lang w:val="pt-BR"/>
+        </w:rPr>
+        <w:t>é englobada pela gestão de riscos jamais iria prever que por conta do</w:t>
+      </w:r>
+      <w:r>
+        <w:rPr>
+          <w:lang w:val="pt-BR"/>
+        </w:rPr>
+        <w:t>s</w:t>
+      </w:r>
+      <w:r>
+        <w:rPr>
+          <w:lang w:val="pt-BR"/>
+        </w:rPr>
+        <w:t xml:space="preserve"> atentado</w:t>
+      </w:r>
+      <w:r>
+        <w:rPr>
+          <w:lang w:val="pt-BR"/>
+        </w:rPr>
+        <w:t>s</w:t>
+      </w:r>
+      <w:r>
+        <w:rPr>
+          <w:lang w:val="pt-BR"/>
+        </w:rPr>
+        <w:t xml:space="preserve"> tanto o dado original quanto o backup, que em muitas empresas estava sendo realizado em servidores na torre vizinha, seriam destruídos juntos.</w:t>
       </w:r>
     </w:p>
     <w:p>
       <w:pPr>
-        <w:pStyle w:val="NumerableList"/>
-        <w:rPr>
-          <w:lang w:val="pt-BR"/>
-        </w:rPr>
-      </w:pPr>
-      <w:r>
-        <w:rPr>
-          <w:lang w:val="pt-BR"/>
-        </w:rPr>
-        <w:t>This is a short numbered list. It consists of two par</w:t>
+        <w:rPr>
+          <w:lang w:val="pt-BR"/>
+        </w:rPr>
+      </w:pPr>
+      <w:r>
+        <w:rPr>
+          <w:lang w:val="pt-BR"/>
+        </w:rPr>
+        <w:t>Muitas empresas deixaram de existir trazendo prejuízos incalculáveis a seus donos e clientes que viram documentos e dados únicos serem extintos.</w:t>
+      </w:r>
+    </w:p>
+    <w:p>
+      <w:pPr>
+        <w:rPr>
+          <w:lang w:val="pt-BR"/>
+        </w:rPr>
+      </w:pPr>
+      <w:r>
+        <w:rPr>
+          <w:lang w:val="pt-BR"/>
+        </w:rPr>
+        <w:t xml:space="preserve">Desta forma, a partir </w:t>
+      </w:r>
+      <w:proofErr w:type="gramStart"/>
+      <w:r>
+        <w:rPr>
+          <w:lang w:val="pt-BR"/>
+        </w:rPr>
+        <w:t>do 11</w:t>
+      </w:r>
+      <w:proofErr w:type="gramEnd"/>
+      <w:r>
+        <w:rPr>
+          <w:lang w:val="pt-BR"/>
+        </w:rPr>
+        <w:t xml:space="preserve"> de setembro diversas med</w:t>
+      </w:r>
+      <w:r>
+        <w:rPr>
+          <w:lang w:val="pt-BR"/>
+        </w:rPr>
+        <w:t>i</w:t>
+      </w:r>
+      <w:r>
+        <w:rPr>
+          <w:lang w:val="pt-BR"/>
+        </w:rPr>
+        <w:t>das foram tomadas a fim de que problemas semelhantes não acontecessem novamente, como a descentralização do site de backup, levando os servidores de backup para outra região ou zona diferente dos servidores principais.</w:t>
+      </w:r>
+    </w:p>
+    <w:p>
+      <w:pPr>
+        <w:rPr>
+          <w:lang w:val="pt-BR"/>
+        </w:rPr>
+      </w:pPr>
+      <w:r>
+        <w:rPr>
+          <w:lang w:val="pt-BR"/>
+        </w:rPr>
+        <w:t>Usamos como exemplo um dos casos mais extremos que conhecemos, mas temos exemplos nos dias de hoje que a perda de dados relativa a algum ataque ou até mesmo falha em algum servidor foi tão catastrófica quanto.</w:t>
+      </w:r>
+    </w:p>
+    <w:p>
+      <w:pPr>
+        <w:pStyle w:val="Ttulo3"/>
+        <w:spacing w:before="240" w:line="240" w:lineRule="auto"/>
+        <w:ind w:left="0" w:right="0" w:firstLine="0"/>
+        <w:rPr>
+          <w:lang w:val="pt-BR"/>
+        </w:rPr>
+      </w:pPr>
+      <w:r>
+        <w:rPr>
+          <w:lang w:val="pt-BR"/>
+        </w:rPr>
+        <w:t xml:space="preserve">3.5 </w:t>
+      </w:r>
+      <w:proofErr w:type="spellStart"/>
+      <w:r>
+        <w:rPr>
+          <w:lang w:val="pt-BR"/>
+        </w:rPr>
+        <w:t>Judicialização</w:t>
+      </w:r>
+      <w:proofErr w:type="spellEnd"/>
+      <w:r>
+        <w:rPr>
+          <w:lang w:val="pt-BR"/>
+        </w:rPr>
+        <w:t xml:space="preserve"> por terceiros</w:t>
+      </w:r>
+    </w:p>
+    <w:p>
+      <w:pPr>
+        <w:ind w:firstLine="0"/>
+        <w:rPr>
+          <w:lang w:val="pt-BR"/>
+        </w:rPr>
+      </w:pPr>
+      <w:r>
+        <w:rPr>
+          <w:lang w:val="pt-BR"/>
+        </w:rPr>
+        <w:t xml:space="preserve">Em 2022 foi noticiado um vazamento de dados </w:t>
+      </w:r>
+      <w:r>
+        <w:rPr>
+          <w:lang w:val="pt-BR"/>
+        </w:rPr>
+        <w:t>no Banco Pan onde em torno de 17</w:t>
+      </w:r>
+      <w:r>
+        <w:rPr>
+          <w:lang w:val="pt-BR"/>
+        </w:rPr>
+        <w:t xml:space="preserve"> milhões de clientes tiveram seus dados vazados, devido segundo a empresa uma fragilidade em um de seus fornecedores. </w:t>
+      </w:r>
+    </w:p>
+    <w:p>
+      <w:pPr>
+        <w:rPr>
+          <w:lang w:val="pt-BR"/>
+        </w:rPr>
+      </w:pPr>
+      <w:r>
+        <w:rPr>
+          <w:lang w:val="pt-BR"/>
+        </w:rPr>
+        <w:t>Dados de cartão de crédito, nome e endereço de clientes foram expostos na internet, abrindo a possibilid</w:t>
+      </w:r>
+      <w:r>
+        <w:rPr>
+          <w:lang w:val="pt-BR"/>
+        </w:rPr>
+        <w:t>ade de go</w:t>
+      </w:r>
+      <w:r>
+        <w:rPr>
+          <w:lang w:val="pt-BR"/>
+        </w:rPr>
+        <w:t>l</w:t>
+      </w:r>
+      <w:r>
+        <w:rPr>
+          <w:lang w:val="pt-BR"/>
+        </w:rPr>
+        <w:t xml:space="preserve">pes e compras não autorizadas feitas por terceiros. </w:t>
+      </w:r>
+    </w:p>
+    <w:p>
+      <w:pPr>
+        <w:rPr>
+          <w:lang w:val="pt-BR"/>
+        </w:rPr>
+      </w:pPr>
+      <w:r>
+        <w:rPr>
+          <w:lang w:val="pt-BR"/>
+        </w:rPr>
+        <w:t>O vazamento de dados sensíveis aos clientes pode levar o banco a ser acionado tanto por clientes que por um acaso vierem a sofrer golpes quanto pelo poder público, que irá investigar e cobrar se os marcos regulatórios estavam sendo cumpridos quando o vazamento aconteceu.</w:t>
+      </w:r>
+    </w:p>
+    <w:p>
+      <w:pPr>
+        <w:pStyle w:val="Ttulo3"/>
+        <w:spacing w:before="240" w:line="240" w:lineRule="auto"/>
+        <w:ind w:left="0" w:right="0" w:firstLine="0"/>
+        <w:rPr>
+          <w:lang w:val="pt-BR"/>
+        </w:rPr>
+      </w:pPr>
+      <w:r>
+        <w:rPr>
+          <w:lang w:val="pt-BR"/>
+        </w:rPr>
+        <w:t>3.6</w:t>
+      </w:r>
+      <w:r>
+        <w:rPr>
+          <w:lang w:val="pt-BR"/>
+        </w:rPr>
+        <w:t xml:space="preserve"> </w:t>
+      </w:r>
+      <w:r>
+        <w:rPr>
+          <w:lang w:val="pt-BR"/>
+        </w:rPr>
+        <w:t>Não conformidades com marcos e leis reg</w:t>
+      </w:r>
+      <w:r>
+        <w:rPr>
+          <w:lang w:val="pt-BR"/>
+        </w:rPr>
+        <w:t>u</w:t>
+      </w:r>
+      <w:r>
+        <w:rPr>
+          <w:lang w:val="pt-BR"/>
+        </w:rPr>
+        <w:t>latórias</w:t>
+      </w:r>
+    </w:p>
+    <w:p>
+      <w:pPr>
+        <w:ind w:firstLine="0"/>
+        <w:rPr>
+          <w:lang w:val="pt-BR"/>
+        </w:rPr>
+      </w:pPr>
+      <w:r>
+        <w:rPr>
+          <w:lang w:val="pt-BR"/>
+        </w:rPr>
+        <w:t>Como citado anteriormente, a má gestão de riscos na área de TI pode fazer com que a empresa não satisfaça os requ</w:t>
+      </w:r>
+      <w:r>
+        <w:rPr>
+          <w:lang w:val="pt-BR"/>
+        </w:rPr>
+        <w:t>i</w:t>
+      </w:r>
+      <w:r>
+        <w:rPr>
+          <w:lang w:val="pt-BR"/>
+        </w:rPr>
+        <w:t>sitos mínimos em relação a leis e marcos regulatórios inst</w:t>
+      </w:r>
+      <w:r>
+        <w:rPr>
+          <w:lang w:val="pt-BR"/>
+        </w:rPr>
+        <w:t>i</w:t>
+      </w:r>
+      <w:r>
+        <w:rPr>
+          <w:lang w:val="pt-BR"/>
+        </w:rPr>
+        <w:t>tuídos pelos governos dos países onde as organizações operam.</w:t>
+      </w:r>
+    </w:p>
+    <w:p>
+      <w:pPr>
+        <w:ind w:firstLine="0"/>
+        <w:rPr>
+          <w:lang w:val="pt-BR"/>
+        </w:rPr>
+      </w:pPr>
+      <w:r>
+        <w:rPr>
+          <w:lang w:val="pt-BR"/>
+        </w:rPr>
+        <w:t xml:space="preserve">A não conformidade pode levar a multas </w:t>
+      </w:r>
+      <w:r>
+        <w:rPr>
+          <w:lang w:val="pt-BR"/>
+        </w:rPr>
+        <w:t>altíssimas</w:t>
+      </w:r>
+      <w:r>
+        <w:rPr>
+          <w:lang w:val="pt-BR"/>
+        </w:rPr>
+        <w:t>, aplic</w:t>
       </w:r>
       <w:r>
         <w:rPr>
@@ -2762,7 +3791,146 @@
         <w:rPr>
           <w:lang w:val="pt-BR"/>
         </w:rPr>
-        <w:t>graphs of text.</w:t>
+        <w:t>das pelos órgãos reguladores e governos locais que em casos mais extremos podem até mesmo obrigar a organiz</w:t>
+      </w:r>
+      <w:r>
+        <w:rPr>
+          <w:lang w:val="pt-BR"/>
+        </w:rPr>
+        <w:t>a</w:t>
+      </w:r>
+      <w:r>
+        <w:rPr>
+          <w:lang w:val="pt-BR"/>
+        </w:rPr>
+        <w:t>ção a encerrar as operações de forma parcial ou total.</w:t>
+      </w:r>
+    </w:p>
+    <w:p>
+      <w:pPr>
+        <w:pStyle w:val="Ttulo3"/>
+        <w:spacing w:before="240" w:line="240" w:lineRule="auto"/>
+        <w:ind w:left="0" w:right="0" w:firstLine="0"/>
+        <w:rPr>
+          <w:lang w:val="pt-BR"/>
+        </w:rPr>
+      </w:pPr>
+      <w:r>
+        <w:rPr>
+          <w:lang w:val="pt-BR"/>
+        </w:rPr>
+        <w:lastRenderedPageBreak/>
+        <w:t>3.7</w:t>
+      </w:r>
+      <w:r>
+        <w:rPr>
+          <w:lang w:val="pt-BR"/>
+        </w:rPr>
+        <w:t xml:space="preserve"> </w:t>
+      </w:r>
+      <w:r>
+        <w:rPr>
+          <w:lang w:val="pt-BR"/>
+        </w:rPr>
+        <w:t xml:space="preserve">Queda na produtividade e não atingimento dos objetivos instituídos pela organização </w:t>
+      </w:r>
+    </w:p>
+    <w:p>
+      <w:pPr>
+        <w:ind w:firstLine="0"/>
+        <w:rPr>
+          <w:lang w:val="pt-BR"/>
+        </w:rPr>
+      </w:pPr>
+      <w:r>
+        <w:rPr>
+          <w:lang w:val="pt-BR"/>
+        </w:rPr>
+        <w:t>É nítido que a produtividade e os objetivos da organização podem vir a não ser atingidos devido a</w:t>
+      </w:r>
+      <w:r>
+        <w:rPr>
+          <w:lang w:val="pt-BR"/>
+        </w:rPr>
+        <w:t>os impactos citados anteriormente.</w:t>
+      </w:r>
+      <w:r>
+        <w:rPr>
+          <w:lang w:val="pt-BR"/>
+        </w:rPr>
+        <w:t xml:space="preserve"> Fica difícil satisfazer e atingir os objetivos da organização quando </w:t>
+      </w:r>
+      <w:r>
+        <w:rPr>
+          <w:lang w:val="pt-BR"/>
+        </w:rPr>
+        <w:t>ela</w:t>
+      </w:r>
+      <w:r>
+        <w:rPr>
+          <w:lang w:val="pt-BR"/>
+        </w:rPr>
+        <w:t xml:space="preserve"> tem o</w:t>
+      </w:r>
+      <w:r>
+        <w:rPr>
+          <w:lang w:val="pt-BR"/>
+        </w:rPr>
+        <w:t xml:space="preserve"> </w:t>
+      </w:r>
+      <w:r>
+        <w:rPr>
+          <w:lang w:val="pt-BR"/>
+        </w:rPr>
+        <w:t>desempenho</w:t>
+      </w:r>
+      <w:r>
+        <w:rPr>
+          <w:lang w:val="pt-BR"/>
+        </w:rPr>
+        <w:t xml:space="preserve"> </w:t>
+      </w:r>
+      <w:r>
+        <w:rPr>
+          <w:lang w:val="pt-BR"/>
+        </w:rPr>
+        <w:t>afetado</w:t>
+      </w:r>
+      <w:r>
+        <w:rPr>
+          <w:lang w:val="pt-BR"/>
+        </w:rPr>
+        <w:t xml:space="preserve"> por prejuízos financeiros, prejuízos </w:t>
+      </w:r>
+      <w:r>
+        <w:rPr>
+          <w:lang w:val="pt-BR"/>
+        </w:rPr>
+        <w:t xml:space="preserve">causados </w:t>
+      </w:r>
+      <w:r>
+        <w:rPr>
+          <w:lang w:val="pt-BR"/>
+        </w:rPr>
+        <w:t>a sua imagem, vazamento de dados, perda de dados e não conformidade com marcos legais</w:t>
+      </w:r>
+      <w:r>
+        <w:rPr>
+          <w:lang w:val="pt-BR"/>
+        </w:rPr>
+        <w:t xml:space="preserve">. </w:t>
+      </w:r>
+      <w:r>
+        <w:rPr>
+          <w:lang w:val="pt-BR"/>
+        </w:rPr>
+        <w:t xml:space="preserve">Tudo isso cria </w:t>
+      </w:r>
+      <w:r>
+        <w:rPr>
+          <w:lang w:val="pt-BR"/>
+        </w:rPr>
+        <w:t>um ambiente de baixas possibilidades de atingimento de qualquer tipo de meta ou expectativa.</w:t>
       </w:r>
     </w:p>
     <w:p>
@@ -2778,7 +3946,13 @@
         <w:rPr>
           <w:lang w:val="pt-BR"/>
         </w:rPr>
-        <w:t>Conclusion</w:t>
+        <w:t>Conclus</w:t>
+      </w:r>
+      <w:r>
+        <w:rPr>
+          <w:lang w:val="pt-BR"/>
+        </w:rPr>
+        <w:t>ão</w:t>
       </w:r>
     </w:p>
     <w:p>
@@ -2792,26 +3966,35 @@
         <w:rPr>
           <w:lang w:val="pt-BR"/>
         </w:rPr>
-        <w:t xml:space="preserve">Lorem ipsum dolor sit amet, consectetur adipiscing elit, sed do eiusmod tempor incididunt ut labore </w:t>
-      </w:r>
-      <w:proofErr w:type="gramStart"/>
-      <w:r>
-        <w:rPr>
-          <w:lang w:val="pt-BR"/>
-        </w:rPr>
-        <w:t>et</w:t>
-      </w:r>
-      <w:proofErr w:type="gramEnd"/>
-      <w:r>
-        <w:rPr>
-          <w:lang w:val="pt-BR"/>
-        </w:rPr>
-        <w:t xml:space="preserve"> dolore magna aliqua. Ut enim ad minim veniam, quis nostrud exercitation ullamco laboris nisi ut aliquip ex ea commodo consequat.</w:t>
+        <w:t xml:space="preserve">Este artigo </w:t>
+      </w:r>
+      <w:r>
+        <w:rPr>
+          <w:lang w:val="pt-BR"/>
+        </w:rPr>
+        <w:t>descreveu e explicou</w:t>
+      </w:r>
+      <w:r>
+        <w:rPr>
+          <w:lang w:val="pt-BR"/>
+        </w:rPr>
+        <w:t xml:space="preserve"> de forma breve os difere</w:t>
+      </w:r>
+      <w:r>
+        <w:rPr>
+          <w:lang w:val="pt-BR"/>
+        </w:rPr>
+        <w:t>n</w:t>
+      </w:r>
+      <w:r>
+        <w:rPr>
+          <w:lang w:val="pt-BR"/>
+        </w:rPr>
+        <w:t xml:space="preserve">tes impactos e consequências de uma má gestão de riscos em TI. </w:t>
       </w:r>
     </w:p>
     <w:p>
       <w:pPr>
-        <w:spacing w:after="344"/>
         <w:ind w:right="0"/>
         <w:rPr>
           <w:lang w:val="pt-BR"/>
@@ -2821,33 +4004,315 @@
         <w:rPr>
           <w:lang w:val="pt-BR"/>
         </w:rPr>
-        <w:t xml:space="preserve">Lorem ipsum dolor sit amet, consectetur adipiscing elit, sed do eiusmod tempor incididunt ut labore </w:t>
-      </w:r>
-      <w:proofErr w:type="gramStart"/>
-      <w:r>
-        <w:rPr>
-          <w:lang w:val="pt-BR"/>
-        </w:rPr>
-        <w:t>et</w:t>
-      </w:r>
-      <w:proofErr w:type="gramEnd"/>
-      <w:r>
-        <w:rPr>
-          <w:lang w:val="pt-BR"/>
-        </w:rPr>
-        <w:t xml:space="preserve"> dolore magna aliqua. Ut enim ad minim veniam, quis nostrud exercitation ullamco laboris nisi ut aliquip ex ea commodo consequat. Duis aute irure dolor in reprehenderit in voluptate velit esse cillum dolore eu fugiat nulla pariatur. Excepteur sint occa</w:t>
-      </w:r>
-      <w:r>
-        <w:rPr>
-          <w:lang w:val="pt-BR"/>
-        </w:rPr>
-        <w:t>e</w:t>
-      </w:r>
-      <w:r>
-        <w:rPr>
-          <w:lang w:val="pt-BR"/>
-        </w:rPr>
-        <w:t xml:space="preserve">cat cupidatat non proident, sunt in culpa qui officia deserunt mollit anim id est laborum. Lorem ipsum dolor sit amet, </w:t>
+        <w:t>Ficou ainda mais evidente a necessidade de uma política sólida de gestão de riscos, clara e alinhada com os negócios da organização, a fim d</w:t>
+      </w:r>
+      <w:r>
+        <w:rPr>
+          <w:lang w:val="pt-BR"/>
+        </w:rPr>
+        <w:t>e mitigar e minimizar os riscos e</w:t>
+      </w:r>
+      <w:r>
+        <w:rPr>
+          <w:lang w:val="pt-BR"/>
+        </w:rPr>
+        <w:t xml:space="preserve"> ga</w:t>
+      </w:r>
+      <w:r>
+        <w:rPr>
+          <w:lang w:val="pt-BR"/>
+        </w:rPr>
+        <w:t>rantir</w:t>
+      </w:r>
+      <w:r>
+        <w:rPr>
+          <w:lang w:val="pt-BR"/>
+        </w:rPr>
+        <w:t xml:space="preserve"> a continuidade dos negócios da empresa.</w:t>
+      </w:r>
+    </w:p>
+    <w:p>
+      <w:pPr>
+        <w:ind w:right="0" w:firstLine="0"/>
+        <w:rPr>
+          <w:lang w:val="pt-BR"/>
+        </w:rPr>
+      </w:pPr>
+      <w:r>
+        <w:rPr>
+          <w:lang w:val="pt-BR"/>
+        </w:rPr>
+        <w:t>A aplicação de uma política funcional de gestão de riscos em TI envolve uma série de fatores e processos</w:t>
+      </w:r>
+      <w:r>
+        <w:rPr>
+          <w:lang w:val="pt-BR"/>
+        </w:rPr>
+        <w:t>, mudanças físicas e psicológicas que devem ser implementada</w:t>
+      </w:r>
+      <w:r>
+        <w:rPr>
+          <w:lang w:val="pt-BR"/>
+        </w:rPr>
+        <w:t>s, cont</w:t>
+      </w:r>
+      <w:r>
+        <w:rPr>
+          <w:lang w:val="pt-BR"/>
+        </w:rPr>
+        <w:t>i</w:t>
+      </w:r>
+      <w:r>
+        <w:rPr>
+          <w:lang w:val="pt-BR"/>
+        </w:rPr>
+        <w:t>nuamente melhora</w:t>
+      </w:r>
+      <w:r>
+        <w:rPr>
+          <w:lang w:val="pt-BR"/>
+        </w:rPr>
+        <w:t>da</w:t>
+      </w:r>
+      <w:r>
+        <w:rPr>
+          <w:lang w:val="pt-BR"/>
+        </w:rPr>
+        <w:t>s e monitora</w:t>
+      </w:r>
+      <w:r>
+        <w:rPr>
+          <w:lang w:val="pt-BR"/>
+        </w:rPr>
+        <w:t>da</w:t>
+      </w:r>
+      <w:r>
+        <w:rPr>
+          <w:lang w:val="pt-BR"/>
+        </w:rPr>
+        <w:t xml:space="preserve">s de forma que </w:t>
+      </w:r>
+      <w:r>
+        <w:rPr>
+          <w:lang w:val="pt-BR"/>
+        </w:rPr>
+        <w:t>os</w:t>
+      </w:r>
+      <w:r>
+        <w:rPr>
+          <w:lang w:val="pt-BR"/>
+        </w:rPr>
+        <w:t xml:space="preserve"> i</w:t>
+      </w:r>
+      <w:r>
+        <w:rPr>
+          <w:lang w:val="pt-BR"/>
+        </w:rPr>
+        <w:t>m</w:t>
+      </w:r>
+      <w:r>
+        <w:rPr>
+          <w:lang w:val="pt-BR"/>
+        </w:rPr>
+        <w:t xml:space="preserve">pactos </w:t>
+      </w:r>
+      <w:r>
+        <w:rPr>
+          <w:lang w:val="pt-BR"/>
+        </w:rPr>
+        <w:t xml:space="preserve">referentes a uma má gestão </w:t>
+      </w:r>
+      <w:r>
+        <w:rPr>
+          <w:lang w:val="pt-BR"/>
+        </w:rPr>
+        <w:t>nunca venham a serem</w:t>
+      </w:r>
+      <w:r>
+        <w:rPr>
+          <w:lang w:val="pt-BR"/>
+        </w:rPr>
+        <w:t xml:space="preserve"> riscos reais </w:t>
+      </w:r>
+      <w:r>
+        <w:rPr>
+          <w:lang w:val="pt-BR"/>
+        </w:rPr>
+        <w:t>p</w:t>
+      </w:r>
+      <w:r>
+        <w:rPr>
+          <w:lang w:val="pt-BR"/>
+        </w:rPr>
+        <w:t>a</w:t>
+      </w:r>
+      <w:r>
+        <w:rPr>
+          <w:lang w:val="pt-BR"/>
+        </w:rPr>
+        <w:t>ra a</w:t>
+      </w:r>
+      <w:r>
+        <w:rPr>
+          <w:lang w:val="pt-BR"/>
+        </w:rPr>
+        <w:t xml:space="preserve"> organização.</w:t>
+      </w:r>
+    </w:p>
+    <w:p>
+      <w:pPr>
+        <w:ind w:right="0"/>
+        <w:rPr>
+          <w:lang w:val="pt-BR"/>
+        </w:rPr>
+      </w:pPr>
+      <w:r>
+        <w:rPr>
+          <w:lang w:val="pt-BR"/>
+        </w:rPr>
+        <w:t>Infelizmente</w:t>
+      </w:r>
+      <w:r>
+        <w:rPr>
+          <w:lang w:val="pt-BR"/>
+        </w:rPr>
+        <w:t xml:space="preserve"> não há garantias de que uma empresa possa sobreviver a</w:t>
+      </w:r>
+      <w:r>
+        <w:rPr>
+          <w:lang w:val="pt-BR"/>
+        </w:rPr>
+        <w:t xml:space="preserve">s </w:t>
+      </w:r>
+      <w:proofErr w:type="spellStart"/>
+      <w:r>
+        <w:rPr>
+          <w:lang w:val="pt-BR"/>
+        </w:rPr>
+        <w:t>consequencias</w:t>
+      </w:r>
+      <w:proofErr w:type="spellEnd"/>
+      <w:r>
+        <w:rPr>
+          <w:lang w:val="pt-BR"/>
+        </w:rPr>
+        <w:t xml:space="preserve"> citadas</w:t>
+      </w:r>
+      <w:r>
+        <w:rPr>
+          <w:lang w:val="pt-BR"/>
+        </w:rPr>
+        <w:t>, c</w:t>
+      </w:r>
+      <w:r>
+        <w:rPr>
+          <w:lang w:val="pt-BR"/>
+        </w:rPr>
+        <w:t>onsiderando a história e os casos conhecidos de falhas na gestão de riscos de TI</w:t>
+      </w:r>
+      <w:r>
+        <w:rPr>
+          <w:lang w:val="pt-BR"/>
+        </w:rPr>
+        <w:t>.</w:t>
+      </w:r>
+      <w:r>
+        <w:rPr>
+          <w:lang w:val="pt-BR"/>
+        </w:rPr>
+        <w:t xml:space="preserve"> </w:t>
+      </w:r>
+      <w:r>
+        <w:rPr>
+          <w:lang w:val="pt-BR"/>
+        </w:rPr>
+        <w:t>Os</w:t>
+      </w:r>
+      <w:r>
+        <w:rPr>
+          <w:lang w:val="pt-BR"/>
+        </w:rPr>
+        <w:t xml:space="preserve"> eventos catastróficos</w:t>
+      </w:r>
+      <w:r>
+        <w:rPr>
+          <w:lang w:val="pt-BR"/>
+        </w:rPr>
+        <w:t xml:space="preserve"> mudaram a realidade de muitas das empresas que conhecemos, ou costumávamos conhecer, para sempre</w:t>
+      </w:r>
+      <w:r>
+        <w:rPr>
+          <w:lang w:val="pt-BR"/>
+        </w:rPr>
+        <w:t>. Portanto, é fundamental que as organizações aprendam com esses exemplos e estejam preparadas para lidar com os desafios e ameaças no ambiente digital.</w:t>
+      </w:r>
+    </w:p>
+    <w:p>
+      <w:pPr>
+        <w:ind w:right="0"/>
+        <w:rPr>
+          <w:lang w:val="pt-BR"/>
+        </w:rPr>
+      </w:pPr>
+      <w:r>
+        <w:rPr>
+          <w:lang w:val="pt-BR"/>
+        </w:rPr>
+        <w:t xml:space="preserve">Uma empresa que aplica a gestão de riscos em TI de forma correta </w:t>
+      </w:r>
+      <w:r>
+        <w:rPr>
+          <w:lang w:val="pt-BR"/>
+        </w:rPr>
+        <w:t>pode vir a terminar com suas operações dev</w:t>
+      </w:r>
+      <w:r>
+        <w:rPr>
+          <w:lang w:val="pt-BR"/>
+        </w:rPr>
+        <w:t>i</w:t>
+      </w:r>
+      <w:r>
+        <w:rPr>
+          <w:lang w:val="pt-BR"/>
+        </w:rPr>
+        <w:t>do a o</w:t>
+      </w:r>
+      <w:r>
+        <w:rPr>
+          <w:lang w:val="pt-BR"/>
+        </w:rPr>
+        <w:t xml:space="preserve">utros fatores, </w:t>
+      </w:r>
+      <w:r>
+        <w:rPr>
+          <w:lang w:val="pt-BR"/>
+        </w:rPr>
+        <w:t>mas</w:t>
+      </w:r>
+      <w:r>
+        <w:rPr>
+          <w:lang w:val="pt-BR"/>
+        </w:rPr>
+        <w:t xml:space="preserve"> com pouquíssimas chances</w:t>
+      </w:r>
+      <w:r>
+        <w:rPr>
+          <w:lang w:val="pt-BR"/>
+        </w:rPr>
+        <w:t xml:space="preserve"> </w:t>
+      </w:r>
+      <w:r>
+        <w:rPr>
+          <w:lang w:val="pt-BR"/>
+        </w:rPr>
+        <w:t xml:space="preserve">de ser em </w:t>
+      </w:r>
+      <w:r>
+        <w:rPr>
+          <w:lang w:val="pt-BR"/>
+        </w:rPr>
+        <w:t>decorrência de falhas relativas a algum processo ou fornecimento de TI.</w:t>
       </w:r>
     </w:p>
     <w:sdt>
@@ -2863,6 +4328,7 @@
           <w:docPartUnique/>
         </w:docPartObj>
       </w:sdtPr>
+      <w:sdtEndPr/>
       <w:sdtContent>
         <w:p>
           <w:pPr>
@@ -2892,7 +4358,783 @@
             <w:id w:val="111145805"/>
             <w:bibliography/>
           </w:sdtPr>
+          <w:sdtEndPr/>
           <w:sdtContent>
+            <w:p>
+              <w:pPr>
+                <w:pStyle w:val="Biblio"/>
+                <w:rPr>
+                  <w:b/>
+                  <w:bCs/>
+                  <w:lang w:val="pt-BR"/>
+                </w:rPr>
+              </w:pPr>
+            </w:p>
+            <w:p>
+              <w:pPr>
+                <w:pStyle w:val="Biblio"/>
+                <w:rPr>
+                  <w:lang w:val="pt-BR"/>
+                </w:rPr>
+              </w:pPr>
+              <w:r>
+                <w:rPr>
+                  <w:b/>
+                  <w:bCs/>
+                  <w:lang w:val="pt-BR"/>
+                </w:rPr>
+                <w:t xml:space="preserve">Banco </w:t>
+              </w:r>
+              <w:proofErr w:type="gramStart"/>
+              <w:r>
+                <w:rPr>
+                  <w:b/>
+                  <w:bCs/>
+                  <w:lang w:val="pt-BR"/>
+                </w:rPr>
+                <w:t>Pan confirma</w:t>
+              </w:r>
+              <w:proofErr w:type="gramEnd"/>
+              <w:r>
+                <w:rPr>
+                  <w:b/>
+                  <w:bCs/>
+                  <w:lang w:val="pt-BR"/>
+                </w:rPr>
+                <w:t xml:space="preserve"> vazamento de dados de clientes na área de cartões</w:t>
+              </w:r>
+              <w:r>
+                <w:rPr>
+                  <w:lang w:val="pt-BR"/>
+                </w:rPr>
+                <w:t>. Disponível em: &lt;</w:t>
+              </w:r>
+              <w:proofErr w:type="gramStart"/>
+              <w:r>
+                <w:rPr>
+                  <w:lang w:val="pt-BR"/>
+                </w:rPr>
+                <w:t>https</w:t>
+              </w:r>
+              <w:proofErr w:type="gramEnd"/>
+              <w:r>
+                <w:rPr>
+                  <w:lang w:val="pt-BR"/>
+                </w:rPr>
+                <w:t xml:space="preserve">://tecnoblog.net/noticias/2022/04/15/banco-pan-confirma-vazamento-de-dados-de-clientes-na-area-de-cartoes&gt;. Acesso em: </w:t>
+              </w:r>
+              <w:r>
+                <w:rPr>
+                  <w:noProof/>
+                  <w:lang w:val="pt-BR"/>
+                </w:rPr>
+                <w:t>25 jun. 2023.</w:t>
+              </w:r>
+              <w:r>
+                <w:rPr>
+                  <w:lang w:val="pt-BR"/>
+                </w:rPr>
+                <w:t>‌</w:t>
+              </w:r>
+            </w:p>
+            <w:p>
+              <w:pPr>
+                <w:pStyle w:val="Biblio"/>
+                <w:ind w:left="0" w:firstLine="0"/>
+                <w:rPr>
+                  <w:lang w:val="pt-BR"/>
+                </w:rPr>
+              </w:pPr>
+            </w:p>
+            <w:p>
+              <w:pPr>
+                <w:pStyle w:val="Biblio"/>
+                <w:rPr>
+                  <w:noProof/>
+                  <w:lang w:val="pt-BR"/>
+                </w:rPr>
+              </w:pPr>
+              <w:r>
+                <w:rPr>
+                  <w:noProof/>
+                  <w:lang w:val="pt-BR"/>
+                </w:rPr>
+                <w:t>NETO, P.; ARAÚJO, W. </w:t>
+              </w:r>
+              <w:r>
+                <w:rPr>
+                  <w:b/>
+                  <w:bCs/>
+                  <w:noProof/>
+                  <w:lang w:val="pt-BR"/>
+                </w:rPr>
+                <w:t>SEGURANÇA DA INFORMAÇÃO</w:t>
+              </w:r>
+              <w:r>
+                <w:rPr>
+                  <w:noProof/>
+                  <w:lang w:val="pt-BR"/>
+                </w:rPr>
+                <w:t>. 1. ed. [s.l: s.n.]. v. 1p. 160</w:t>
+              </w:r>
+            </w:p>
+            <w:p>
+              <w:pPr>
+                <w:pStyle w:val="Biblio"/>
+                <w:rPr>
+                  <w:noProof/>
+                  <w:lang w:val="pt-BR"/>
+                </w:rPr>
+              </w:pPr>
+            </w:p>
+            <w:p>
+              <w:pPr>
+                <w:pStyle w:val="Biblio"/>
+                <w:rPr>
+                  <w:lang w:val="pt-BR"/>
+                </w:rPr>
+              </w:pPr>
+              <w:r>
+                <w:rPr>
+                  <w:lang w:val="pt-BR"/>
+                </w:rPr>
+                <w:t>LENTO, L. O. </w:t>
+              </w:r>
+              <w:r>
+                <w:rPr>
+                  <w:b/>
+                  <w:bCs/>
+                  <w:lang w:val="pt-BR"/>
+                </w:rPr>
+                <w:t>Gestão de Risco em Tecnologia da Info</w:t>
+              </w:r>
+              <w:r>
+                <w:rPr>
+                  <w:b/>
+                  <w:bCs/>
+                  <w:lang w:val="pt-BR"/>
+                </w:rPr>
+                <w:t>r</w:t>
+              </w:r>
+              <w:r>
+                <w:rPr>
+                  <w:b/>
+                  <w:bCs/>
+                  <w:lang w:val="pt-BR"/>
+                </w:rPr>
+                <w:t>mação</w:t>
+              </w:r>
+              <w:r>
+                <w:rPr>
+                  <w:lang w:val="pt-BR"/>
+                </w:rPr>
+                <w:t xml:space="preserve">. 1. </w:t>
+              </w:r>
+              <w:proofErr w:type="gramStart"/>
+              <w:r>
+                <w:rPr>
+                  <w:lang w:val="pt-BR"/>
+                </w:rPr>
+                <w:t>ed.</w:t>
+              </w:r>
+              <w:proofErr w:type="gramEnd"/>
+              <w:r>
+                <w:rPr>
+                  <w:lang w:val="pt-BR"/>
+                </w:rPr>
+                <w:t xml:space="preserve"> Palhoça: </w:t>
+              </w:r>
+              <w:proofErr w:type="spellStart"/>
+              <w:r>
+                <w:rPr>
+                  <w:lang w:val="pt-BR"/>
+                </w:rPr>
+                <w:t>UnisulVirtual</w:t>
+              </w:r>
+              <w:proofErr w:type="spellEnd"/>
+              <w:r>
+                <w:rPr>
+                  <w:lang w:val="pt-BR"/>
+                </w:rPr>
+                <w:t xml:space="preserve">, 2012. </w:t>
+              </w:r>
+              <w:proofErr w:type="gramStart"/>
+              <w:r>
+                <w:rPr>
+                  <w:lang w:val="pt-BR"/>
+                </w:rPr>
+                <w:t>v.</w:t>
+              </w:r>
+              <w:proofErr w:type="gramEnd"/>
+              <w:r>
+                <w:rPr>
+                  <w:lang w:val="pt-BR"/>
+                </w:rPr>
+                <w:t xml:space="preserve"> 1p. 136</w:t>
+              </w:r>
+            </w:p>
+            <w:p>
+              <w:pPr>
+                <w:pStyle w:val="Biblio"/>
+                <w:rPr>
+                  <w:lang w:val="pt-BR"/>
+                </w:rPr>
+              </w:pPr>
+            </w:p>
+            <w:p>
+              <w:pPr>
+                <w:pStyle w:val="Biblio"/>
+                <w:rPr>
+                  <w:lang w:val="pt-BR"/>
+                </w:rPr>
+              </w:pPr>
+              <w:r>
+                <w:rPr>
+                  <w:lang w:val="pt-BR"/>
+                </w:rPr>
+                <w:t>‌</w:t>
+              </w:r>
+            </w:p>
+            <w:p>
+              <w:pPr>
+                <w:pStyle w:val="Biblio"/>
+                <w:rPr>
+                  <w:lang w:val="pt-BR"/>
+                </w:rPr>
+              </w:pPr>
+              <w:r>
+                <w:rPr>
+                  <w:lang w:val="pt-BR"/>
+                </w:rPr>
+                <w:t>MIOZZO, J. </w:t>
+              </w:r>
+              <w:proofErr w:type="spellStart"/>
+              <w:proofErr w:type="gramStart"/>
+              <w:r>
+                <w:rPr>
+                  <w:b/>
+                  <w:bCs/>
+                  <w:lang w:val="pt-BR"/>
+                </w:rPr>
+                <w:t>WikiLeaks</w:t>
+              </w:r>
+              <w:proofErr w:type="spellEnd"/>
+              <w:proofErr w:type="gramEnd"/>
+              <w:r>
+                <w:rPr>
+                  <w:b/>
+                  <w:bCs/>
+                  <w:lang w:val="pt-BR"/>
+                </w:rPr>
+                <w:t xml:space="preserve"> reúne os melhores e-mails vaz</w:t>
+              </w:r>
+              <w:r>
+                <w:rPr>
+                  <w:b/>
+                  <w:bCs/>
+                  <w:lang w:val="pt-BR"/>
+                </w:rPr>
+                <w:t>a</w:t>
+              </w:r>
+              <w:r>
+                <w:rPr>
+                  <w:b/>
+                  <w:bCs/>
+                  <w:lang w:val="pt-BR"/>
+                </w:rPr>
+                <w:t>dos da Sony Pictures; confira</w:t>
+              </w:r>
+              <w:r>
+                <w:rPr>
+                  <w:lang w:val="pt-BR"/>
+                </w:rPr>
+                <w:t>. Disponível em: &lt;</w:t>
+              </w:r>
+              <w:proofErr w:type="gramStart"/>
+              <w:r>
+                <w:rPr>
+                  <w:lang w:val="pt-BR"/>
+                </w:rPr>
+                <w:t>https</w:t>
+              </w:r>
+              <w:proofErr w:type="gramEnd"/>
+              <w:r>
+                <w:rPr>
+                  <w:lang w:val="pt-BR"/>
+                </w:rPr>
+                <w:t>://www.infomoney.com.br/consumo/wikileaks-reune-os-melhores-e-mails-vazados-da-sony-pictures-confira/&gt;. Acesso em: 25 jun. 2023.</w:t>
+              </w:r>
+            </w:p>
+            <w:p>
+              <w:pPr>
+                <w:pStyle w:val="Biblio"/>
+                <w:ind w:left="0" w:firstLine="0"/>
+                <w:rPr>
+                  <w:lang w:val="pt-BR"/>
+                </w:rPr>
+              </w:pPr>
+            </w:p>
+            <w:p>
+              <w:pPr>
+                <w:pStyle w:val="Biblio"/>
+                <w:rPr>
+                  <w:lang w:val="pt-BR"/>
+                </w:rPr>
+              </w:pPr>
+              <w:r>
+                <w:rPr>
+                  <w:lang w:val="pt-BR"/>
+                </w:rPr>
+                <w:t>REUTERS, D. </w:t>
+              </w:r>
+              <w:r>
+                <w:rPr>
+                  <w:b/>
+                  <w:bCs/>
+                  <w:lang w:val="pt-BR"/>
+                </w:rPr>
+                <w:t>Ataque contra a Sony Pictures deve cu</w:t>
+              </w:r>
+              <w:r>
+                <w:rPr>
+                  <w:b/>
+                  <w:bCs/>
+                  <w:lang w:val="pt-BR"/>
+                </w:rPr>
+                <w:t>s</w:t>
+              </w:r>
+              <w:r>
+                <w:rPr>
+                  <w:b/>
+                  <w:bCs/>
+                  <w:lang w:val="pt-BR"/>
+                </w:rPr>
+                <w:t>tar US$ 100 mi, diz especialista</w:t>
+              </w:r>
+              <w:r>
+                <w:rPr>
+                  <w:lang w:val="pt-BR"/>
+                </w:rPr>
+                <w:t>. Disponível em: &lt;</w:t>
+              </w:r>
+              <w:proofErr w:type="gramStart"/>
+              <w:r>
+                <w:rPr>
+                  <w:lang w:val="pt-BR"/>
+                </w:rPr>
+                <w:t>https</w:t>
+              </w:r>
+              <w:proofErr w:type="gramEnd"/>
+              <w:r>
+                <w:rPr>
+                  <w:lang w:val="pt-BR"/>
+                </w:rPr>
+                <w:t>://g1.globo.com/tecnologia/noticia/2014/12/ataque-contra-sony-pictures-deve-custar-us100-mi-diz-especialista.html&gt;. Acesso em: 25 jun. 2023.</w:t>
+              </w:r>
+            </w:p>
+            <w:p>
+              <w:pPr>
+                <w:pStyle w:val="Biblio"/>
+                <w:rPr>
+                  <w:lang w:val="pt-BR"/>
+                </w:rPr>
+              </w:pPr>
+              <w:r>
+                <w:rPr>
+                  <w:lang w:val="pt-BR"/>
+                </w:rPr>
+                <w:t>‌</w:t>
+              </w:r>
+            </w:p>
+            <w:p>
+              <w:pPr>
+                <w:pStyle w:val="Biblio"/>
+                <w:rPr>
+                  <w:lang w:val="pt-BR"/>
+                </w:rPr>
+              </w:pPr>
+              <w:r>
+                <w:rPr>
+                  <w:lang w:val="pt-BR"/>
+                </w:rPr>
+                <w:t xml:space="preserve"> </w:t>
+              </w:r>
+              <w:r>
+                <w:rPr>
+                  <w:lang w:val="pt-BR"/>
+                </w:rPr>
+                <w:t>FOLHAPRESS. </w:t>
+              </w:r>
+              <w:r>
+                <w:rPr>
+                  <w:b/>
+                  <w:bCs/>
+                  <w:lang w:val="pt-BR"/>
+                </w:rPr>
+                <w:t>Ataque hacker à Sony expôs dados pessoais de estrelas de Hollywood</w:t>
+              </w:r>
+              <w:r>
+                <w:rPr>
+                  <w:lang w:val="pt-BR"/>
+                </w:rPr>
+                <w:t>. Disponível em: &lt;</w:t>
+              </w:r>
+              <w:proofErr w:type="gramStart"/>
+              <w:r>
+                <w:rPr>
+                  <w:lang w:val="pt-BR"/>
+                </w:rPr>
+                <w:t>https</w:t>
+              </w:r>
+              <w:proofErr w:type="gramEnd"/>
+              <w:r>
+                <w:rPr>
+                  <w:lang w:val="pt-BR"/>
+                </w:rPr>
+                <w:t>://www.gazetadopovo.com.br/economia/ataque-hacker-a-sony-expos-dados-pessoais-de-estrelas-de-hollywood-eh1jf9sbta</w:t>
+              </w:r>
+              <w:r>
+                <w:rPr>
+                  <w:lang w:val="pt-BR"/>
+                </w:rPr>
+                <w:t>j6yn6flssm6ljda/&gt;. Acesso em: 23</w:t>
+              </w:r>
+              <w:r>
+                <w:rPr>
+                  <w:lang w:val="pt-BR"/>
+                </w:rPr>
+                <w:t xml:space="preserve"> jun. 2023.</w:t>
+              </w:r>
+            </w:p>
+            <w:p>
+              <w:pPr>
+                <w:pStyle w:val="Biblio"/>
+                <w:rPr>
+                  <w:lang w:val="pt-BR"/>
+                </w:rPr>
+              </w:pPr>
+              <w:r>
+                <w:rPr>
+                  <w:lang w:val="pt-BR"/>
+                </w:rPr>
+                <w:t>‌</w:t>
+              </w:r>
+            </w:p>
+            <w:p>
+              <w:pPr>
+                <w:pStyle w:val="Biblio"/>
+                <w:rPr>
+                  <w:rFonts w:ascii="Calibri" w:hAnsi="Calibri" w:cs="Calibri"/>
+                  <w:b/>
+                  <w:bCs/>
+                  <w:sz w:val="27"/>
+                  <w:szCs w:val="27"/>
+                  <w:lang w:val="pt-BR" w:eastAsia="pt-BR"/>
+                </w:rPr>
+              </w:pPr>
+              <w:r>
+                <w:rPr>
+                  <w:lang w:val="pt-BR"/>
+                </w:rPr>
+                <w:fldChar w:fldCharType="begin"/>
+              </w:r>
+              <w:r>
+                <w:rPr>
+                  <w:lang w:val="pt-BR"/>
+                </w:rPr>
+                <w:instrText>BIBLIOGRAPHY</w:instrText>
+              </w:r>
+              <w:r>
+                <w:rPr>
+                  <w:lang w:val="pt-BR"/>
+                </w:rPr>
+                <w:fldChar w:fldCharType="separate"/>
+              </w:r>
+              <w:r>
+                <w:rPr>
+                  <w:b/>
+                  <w:bCs/>
+                  <w:noProof/>
+                  <w:lang w:val="pt-BR"/>
+                </w:rPr>
+                <w:t>Knight Capital perde US$440 milhões por falha em robô</w:t>
+              </w:r>
+              <w:r>
+                <w:rPr>
+                  <w:noProof/>
+                  <w:lang w:val="pt-BR"/>
+                </w:rPr>
+                <w:t>. Disponível em: &lt;https://exame.com/invest/mercados/knight-capital-perde-us-440-milhoes-po</w:t>
+              </w:r>
+              <w:r>
+                <w:rPr>
+                  <w:noProof/>
+                  <w:lang w:val="pt-BR"/>
+                </w:rPr>
+                <w:t>r-falha-em-robo/&gt;. Acesso em: 23</w:t>
+              </w:r>
+              <w:r>
+                <w:rPr>
+                  <w:noProof/>
+                  <w:lang w:val="pt-BR"/>
+                </w:rPr>
+                <w:t xml:space="preserve"> jun. 2023.</w:t>
+              </w:r>
+              <w:r>
+                <w:rPr>
+                  <w:rFonts w:ascii="Calibri" w:hAnsi="Calibri" w:cs="Calibri"/>
+                  <w:b/>
+                  <w:bCs/>
+                  <w:sz w:val="27"/>
+                  <w:szCs w:val="27"/>
+                  <w:lang w:val="pt-BR" w:eastAsia="pt-BR"/>
+                </w:rPr>
+                <w:t xml:space="preserve"> </w:t>
+              </w:r>
+            </w:p>
+            <w:p>
+              <w:pPr>
+                <w:pStyle w:val="Biblio"/>
+                <w:rPr>
+                  <w:rFonts w:ascii="Calibri" w:hAnsi="Calibri" w:cs="Calibri"/>
+                  <w:b/>
+                  <w:bCs/>
+                  <w:sz w:val="27"/>
+                  <w:szCs w:val="27"/>
+                  <w:lang w:val="pt-BR" w:eastAsia="pt-BR"/>
+                </w:rPr>
+              </w:pPr>
+            </w:p>
+            <w:p>
+              <w:pPr>
+                <w:pStyle w:val="Biblio"/>
+                <w:rPr>
+                  <w:rFonts w:ascii="Calibri" w:hAnsi="Calibri" w:cs="Calibri"/>
+                  <w:sz w:val="27"/>
+                  <w:szCs w:val="27"/>
+                  <w:lang w:val="pt-BR" w:eastAsia="pt-BR"/>
+                </w:rPr>
+              </w:pPr>
+              <w:r>
+                <w:rPr>
+                  <w:b/>
+                  <w:bCs/>
+                  <w:noProof/>
+                  <w:lang w:val="pt-BR"/>
+                </w:rPr>
+                <w:t>Como o 11/9 mudou a trajetória da proteção de dados - Aliança TI</w:t>
+              </w:r>
+              <w:r>
+                <w:rPr>
+                  <w:noProof/>
+                  <w:lang w:val="pt-BR"/>
+                </w:rPr>
+                <w:t xml:space="preserve">. Disponível em: &lt;https://www.aliancatecnologia.com/conteudo/2015/09/como-o-119-mudou-a-protecao-de-dados/&gt;. Acesso em: </w:t>
+              </w:r>
+              <w:r>
+                <w:rPr>
+                  <w:noProof/>
+                  <w:lang w:val="pt-BR"/>
+                </w:rPr>
+                <w:t>25 jun. 2023.</w:t>
+              </w:r>
+              <w:r>
+                <w:rPr>
+                  <w:rFonts w:ascii="Calibri" w:hAnsi="Calibri" w:cs="Calibri"/>
+                  <w:sz w:val="27"/>
+                  <w:szCs w:val="27"/>
+                  <w:lang w:val="pt-BR" w:eastAsia="pt-BR"/>
+                </w:rPr>
+                <w:t xml:space="preserve"> </w:t>
+              </w:r>
+            </w:p>
+            <w:p>
+              <w:pPr>
+                <w:pStyle w:val="Biblio"/>
+                <w:rPr>
+                  <w:rFonts w:ascii="Calibri" w:hAnsi="Calibri" w:cs="Calibri"/>
+                  <w:sz w:val="27"/>
+                  <w:szCs w:val="27"/>
+                  <w:lang w:val="pt-BR" w:eastAsia="pt-BR"/>
+                </w:rPr>
+              </w:pPr>
+            </w:p>
+            <w:p>
+              <w:pPr>
+                <w:pStyle w:val="Biblio"/>
+                <w:rPr>
+                  <w:rFonts w:ascii="Calibri" w:hAnsi="Calibri" w:cs="Calibri"/>
+                  <w:b/>
+                  <w:bCs/>
+                  <w:sz w:val="27"/>
+                  <w:szCs w:val="27"/>
+                  <w:lang w:val="pt-BR" w:eastAsia="pt-BR"/>
+                </w:rPr>
+              </w:pPr>
+              <w:r>
+                <w:rPr>
+                  <w:noProof/>
+                  <w:lang w:val="pt-BR"/>
+                </w:rPr>
+                <w:t>CARDOSO, C. </w:t>
+              </w:r>
+              <w:r>
+                <w:rPr>
+                  <w:b/>
+                  <w:bCs/>
+                  <w:noProof/>
+                  <w:lang w:val="pt-BR"/>
+                </w:rPr>
+                <w:t>Como a TI sobreviveu aos ataques de 11 de Setembro</w:t>
+              </w:r>
+              <w:r>
+                <w:rPr>
+                  <w:noProof/>
+                  <w:lang w:val="pt-BR"/>
+                </w:rPr>
+                <w:t xml:space="preserve">. Disponível em: &lt;https://meiobit.com/446320/como-a-ti-sobreviveu-aos-ataques-de-11-de-setembro/&gt;. Acesso em: </w:t>
+              </w:r>
+              <w:r>
+                <w:rPr>
+                  <w:noProof/>
+                  <w:lang w:val="pt-BR"/>
+                </w:rPr>
+                <w:t>25 jun. 2023.</w:t>
+              </w:r>
+            </w:p>
+            <w:p>
+              <w:pPr>
+                <w:pStyle w:val="Biblio"/>
+                <w:rPr>
+                  <w:rFonts w:ascii="Calibri" w:hAnsi="Calibri" w:cs="Calibri"/>
+                  <w:b/>
+                  <w:bCs/>
+                  <w:sz w:val="27"/>
+                  <w:szCs w:val="27"/>
+                  <w:lang w:val="pt-BR" w:eastAsia="pt-BR"/>
+                </w:rPr>
+              </w:pPr>
+            </w:p>
+            <w:p>
+              <w:pPr>
+                <w:pStyle w:val="Biblio"/>
+                <w:rPr>
+                  <w:noProof/>
+                  <w:lang w:val="pt-BR"/>
+                </w:rPr>
+              </w:pPr>
+              <w:r>
+                <w:rPr>
+                  <w:b/>
+                  <w:bCs/>
+                  <w:noProof/>
+                  <w:lang w:val="pt-BR"/>
+                </w:rPr>
+                <w:t xml:space="preserve">Ataques de 11 de setembro ainda preocupam empresas </w:t>
+              </w:r>
+              <w:bookmarkStart w:id="0" w:name="_GoBack"/>
+              <w:bookmarkEnd w:id="0"/>
+              <w:r>
+                <w:rPr>
+                  <w:b/>
+                  <w:bCs/>
+                  <w:noProof/>
+                  <w:lang w:val="pt-BR"/>
+                </w:rPr>
+                <w:t>americanas</w:t>
+              </w:r>
+              <w:r>
+                <w:rPr>
+                  <w:noProof/>
+                  <w:lang w:val="pt-BR"/>
+                </w:rPr>
+                <w:t xml:space="preserve">. Disponível em: &lt;https://valor.globo.com/carreira/noticia/2011/09/09/ataques-de-11-de-setembro-ainda-preocupam-empresas-americanas.ghtml&gt;. Acesso em: </w:t>
+              </w:r>
+              <w:r>
+                <w:rPr>
+                  <w:noProof/>
+                  <w:lang w:val="pt-BR"/>
+                </w:rPr>
+                <w:t>25 jun. 2023.</w:t>
+              </w:r>
+              <w:r>
+                <w:rPr>
+                  <w:noProof/>
+                  <w:lang w:val="pt-BR"/>
+                </w:rPr>
+                <w:t>‌</w:t>
+              </w:r>
+            </w:p>
+            <w:p>
+              <w:pPr>
+                <w:pStyle w:val="Biblio"/>
+                <w:rPr>
+                  <w:noProof/>
+                  <w:lang w:val="pt-BR"/>
+                </w:rPr>
+              </w:pPr>
+            </w:p>
+            <w:p>
+              <w:pPr>
+                <w:pStyle w:val="Biblio"/>
+                <w:rPr>
+                  <w:noProof/>
+                  <w:lang w:val="pt-BR"/>
+                </w:rPr>
+              </w:pPr>
+              <w:r>
+                <w:rPr>
+                  <w:noProof/>
+                  <w:lang w:val="pt-BR"/>
+                </w:rPr>
+                <w:t>‌</w:t>
+              </w:r>
+            </w:p>
+            <w:p>
+              <w:pPr>
+                <w:pStyle w:val="Biblio"/>
+                <w:rPr>
+                  <w:noProof/>
+                  <w:lang w:val="pt-BR"/>
+                </w:rPr>
+              </w:pPr>
+            </w:p>
+            <w:p>
+              <w:pPr>
+                <w:pStyle w:val="Biblio"/>
+                <w:rPr>
+                  <w:noProof/>
+                  <w:lang w:val="pt-BR"/>
+                </w:rPr>
+              </w:pPr>
+            </w:p>
+            <w:p>
+              <w:pPr>
+                <w:pStyle w:val="Biblio"/>
+                <w:rPr>
+                  <w:noProof/>
+                  <w:lang w:val="pt-BR"/>
+                </w:rPr>
+              </w:pPr>
+            </w:p>
+            <w:p>
+              <w:pPr>
+                <w:pStyle w:val="Biblio"/>
+                <w:rPr>
+                  <w:noProof/>
+                  <w:lang w:val="pt-BR"/>
+                </w:rPr>
+              </w:pPr>
+            </w:p>
+            <w:p>
+              <w:pPr>
+                <w:pStyle w:val="Biblio"/>
+                <w:rPr>
+                  <w:noProof/>
+                  <w:lang w:val="pt-BR"/>
+                </w:rPr>
+              </w:pPr>
+            </w:p>
             <w:p>
               <w:pPr>
                 <w:pStyle w:val="Biblio"/>
@@ -2904,46 +5146,6 @@
                   <w:sz w:val="27"/>
                   <w:szCs w:val="27"/>
                   <w:shd w:val="clear" w:color="auto" w:fill="FEF1C4"/>
-                </w:rPr>
-              </w:pPr>
-              <w:r>
-                <w:rPr>
-                  <w:lang w:val="pt-BR"/>
-                </w:rPr>
-                <w:fldChar w:fldCharType="begin"/>
-              </w:r>
-              <w:r>
-                <w:rPr>
-                  <w:lang w:val="pt-BR"/>
-                </w:rPr>
-                <w:instrText>BIBLIOGRAPHY</w:instrText>
-              </w:r>
-              <w:r>
-                <w:rPr>
-                  <w:lang w:val="pt-BR"/>
-                </w:rPr>
-                <w:fldChar w:fldCharType="separate"/>
-              </w:r>
-              <w:r>
-                <w:rPr>
-                  <w:b/>
-                  <w:bCs/>
-                  <w:noProof/>
-                </w:rPr>
-                <w:t>Knight Capital perde US$440 milhões por falha em robô</w:t>
-              </w:r>
-              <w:r>
-                <w:rPr>
-                  <w:noProof/>
-                </w:rPr>
-                <w:t>. Disponível em: &lt;https://exame.com/invest/mercados/knight-capital-perde-us-440-milhoes-por-falha-em-robo/&gt;. Acesso em: 25 jun. 2023.</w:t>
-              </w:r>
-            </w:p>
-            <w:p>
-              <w:pPr>
-                <w:pStyle w:val="Biblio"/>
-                <w:rPr>
-                  <w:noProof/>
                   <w:lang w:val="pt-BR"/>
                 </w:rPr>
               </w:pPr>
@@ -2952,8 +5154,28 @@
               <w:pPr>
                 <w:pStyle w:val="Biblio"/>
                 <w:rPr>
-                  <w:lang w:val="pt-BR"/>
-                </w:rPr>
+                  <w:noProof/>
+                  <w:lang w:val="pt-BR"/>
+                </w:rPr>
+              </w:pPr>
+            </w:p>
+            <w:p>
+              <w:pPr>
+                <w:pStyle w:val="Biblio"/>
+                <w:ind w:left="0" w:firstLine="0"/>
+                <w:rPr>
+                  <w:lang w:val="pt-BR"/>
+                </w:rPr>
+                <w:sectPr>
+                  <w:footnotePr>
+                    <w:numRestart w:val="eachPage"/>
+                  </w:footnotePr>
+                  <w:type w:val="continuous"/>
+                  <w:pgSz w:w="11906" w:h="16838"/>
+                  <w:pgMar w:top="1525" w:right="936" w:bottom="921" w:left="965" w:header="794" w:footer="720" w:gutter="0"/>
+                  <w:cols w:num="2" w:space="313"/>
+                  <w:docGrid w:linePitch="272"/>
+                </w:sectPr>
               </w:pPr>
               <w:r>
                 <w:rPr>
@@ -2970,52 +5192,9 @@
     </w:sdt>
     <w:p>
       <w:pPr>
-        <w:rPr>
-          <w:lang w:val="pt-BR"/>
-        </w:rPr>
-      </w:pPr>
-    </w:p>
-    <w:p>
-      <w:pPr>
-        <w:rPr>
-          <w:lang w:val="pt-BR"/>
-        </w:rPr>
-        <w:sectPr>
-          <w:footnotePr>
-            <w:numRestart w:val="eachPage"/>
-          </w:footnotePr>
-          <w:type w:val="continuous"/>
-          <w:pgSz w:w="11906" w:h="16838"/>
-          <w:pgMar w:top="1525" w:right="936" w:bottom="921" w:left="965" w:header="794" w:footer="720" w:gutter="0"/>
-          <w:cols w:num="2" w:space="313"/>
-          <w:docGrid w:linePitch="272"/>
-        </w:sectPr>
-      </w:pPr>
-    </w:p>
-    <w:p>
-      <w:pPr>
-        <w:spacing w:after="203" w:line="259" w:lineRule="auto"/>
-        <w:ind w:left="1395" w:right="0"/>
-        <w:jc w:val="left"/>
-        <w:rPr>
-          <w:lang w:val="pt-BR"/>
-        </w:rPr>
-      </w:pPr>
-    </w:p>
-    <w:p>
-      <w:pPr>
-        <w:spacing w:after="203" w:line="259" w:lineRule="auto"/>
-        <w:ind w:right="0" w:firstLine="0"/>
-        <w:jc w:val="center"/>
-        <w:rPr>
-          <w:lang w:val="pt-BR"/>
-        </w:rPr>
-      </w:pPr>
-    </w:p>
-    <w:p>
-      <w:pPr>
-        <w:ind w:left="212" w:right="7"/>
-        <w:rPr>
+        <w:ind w:right="7" w:firstLine="0"/>
+        <w:rPr>
+          <w:u w:val="single"/>
           <w:lang w:val="pt-BR"/>
         </w:rPr>
       </w:pPr>
@@ -3112,7 +5291,22 @@
         <w:sz w:val="16"/>
       </w:rPr>
       <w:tab/>
-      <w:t>Viterbo et al. 2019</w:t>
+    </w:r>
+    <w:proofErr w:type="spellStart"/>
+    <w:r>
+      <w:rPr>
+        <w:i/>
+        <w:sz w:val="16"/>
+      </w:rPr>
+      <w:t>Viterbo</w:t>
+    </w:r>
+    <w:proofErr w:type="spellEnd"/>
+    <w:r>
+      <w:rPr>
+        <w:i/>
+        <w:sz w:val="16"/>
+      </w:rPr>
+      <w:t xml:space="preserve"> et al. 2019</w:t>
     </w:r>
   </w:p>
 </w:hdr>
@@ -3142,41 +5336,21 @@
       <w:spacing w:after="0" w:line="259" w:lineRule="auto"/>
       <w:ind w:right="-1678" w:firstLine="0"/>
       <w:jc w:val="left"/>
+      <w:rPr>
+        <w:b/>
+        <w:i/>
+        <w:sz w:val="16"/>
+        <w:lang w:val="pt-BR"/>
+      </w:rPr>
     </w:pPr>
     <w:r>
       <w:rPr>
+        <w:b/>
         <w:i/>
         <w:sz w:val="16"/>
+        <w:lang w:val="pt-BR"/>
       </w:rPr>
-      <w:t>Presenting the J</w:t>
-    </w:r>
-    <w:r>
-      <w:rPr>
-        <w:i/>
-        <w:sz w:val="16"/>
-      </w:rPr>
-      <w:t>I</w:t>
-    </w:r>
-    <w:r>
-      <w:rPr>
-        <w:i/>
-        <w:sz w:val="16"/>
-      </w:rPr>
-      <w:t>S</w:t>
-    </w:r>
-    <w:r>
-      <w:rPr>
-        <w:i/>
-        <w:sz w:val="16"/>
-      </w:rPr>
-      <w:t>A</w:t>
-    </w:r>
-    <w:r>
-      <w:rPr>
-        <w:i/>
-        <w:sz w:val="16"/>
-      </w:rPr>
-      <w:t xml:space="preserve"> template for 2023</w:t>
+      <w:t>Gestão de riscos em TI: os impactos organizacionais de relativos à má gestão.</w:t>
     </w:r>
     <w:r>
       <w:rPr>
@@ -3184,7 +5358,38 @@
         <w:sz w:val="16"/>
       </w:rPr>
       <w:tab/>
-      <w:t>Viterbo et al. 2023</w:t>
+    </w:r>
+    <w:proofErr w:type="spellStart"/>
+    <w:r>
+      <w:rPr>
+        <w:i/>
+        <w:sz w:val="16"/>
+      </w:rPr>
+      <w:t>Viterbo</w:t>
+    </w:r>
+    <w:proofErr w:type="spellEnd"/>
+    <w:r>
+      <w:rPr>
+        <w:i/>
+        <w:sz w:val="16"/>
+      </w:rPr>
+      <w:t xml:space="preserve"> </w:t>
+    </w:r>
+    <w:proofErr w:type="gramStart"/>
+    <w:r>
+      <w:rPr>
+        <w:i/>
+        <w:sz w:val="16"/>
+      </w:rPr>
+      <w:t>et</w:t>
+    </w:r>
+    <w:proofErr w:type="gramEnd"/>
+    <w:r>
+      <w:rPr>
+        <w:i/>
+        <w:sz w:val="16"/>
+      </w:rPr>
+      <w:t xml:space="preserve"> al. 2023</w:t>
     </w:r>
   </w:p>
 </w:hdr>
@@ -5323,6 +7528,18 @@
       <w:sz w:val="20"/>
     </w:rPr>
   </w:style>
+  <w:style w:type="paragraph" w:styleId="NormalWeb">
+    <w:name w:val="Normal (Web)"/>
+    <w:basedOn w:val="Normal"/>
+    <w:uiPriority w:val="99"/>
+    <w:semiHidden/>
+    <w:unhideWhenUsed/>
+    <w:rsid w:val="00416C16"/>
+    <w:rPr>
+      <w:sz w:val="24"/>
+      <w:szCs w:val="24"/>
+    </w:rPr>
+  </w:style>
 </w:styles>
 </file>
 
@@ -6399,6 +8616,18 @@
       <w:rFonts w:ascii="Times New Roman" w:eastAsia="Times New Roman" w:hAnsi="Times New Roman" w:cs="Times New Roman"/>
       <w:color w:val="000000"/>
       <w:sz w:val="20"/>
+    </w:rPr>
+  </w:style>
+  <w:style w:type="paragraph" w:styleId="NormalWeb">
+    <w:name w:val="Normal (Web)"/>
+    <w:basedOn w:val="Normal"/>
+    <w:uiPriority w:val="99"/>
+    <w:semiHidden/>
+    <w:unhideWhenUsed/>
+    <w:rsid w:val="00416C16"/>
+    <w:rPr>
+      <w:sz w:val="24"/>
+      <w:szCs w:val="24"/>
     </w:rPr>
   </w:style>
 </w:styles>
@@ -6659,7 +8888,7 @@
   <a:extraClrSchemeLst/>
   <a:extLst>
     <a:ext uri="{05A4C25C-085E-4340-85A3-A5531E510DB2}">
-      <thm15:themeFamily xmlns="" xmlns:thm15="http://schemas.microsoft.com/office/thememl/2012/main" name="Office Theme" id="{62F939B6-93AF-4DB8-9C6B-D6C7DFDC589F}" vid="{4A3C46E8-61CC-4603-A589-7422A47A8E4A}"/>
+      <thm15:themeFamily xmlns:thm15="http://schemas.microsoft.com/office/thememl/2012/main" xmlns="" name="Office Theme" id="{62F939B6-93AF-4DB8-9C6B-D6C7DFDC589F}" vid="{4A3C46E8-61CC-4603-A589-7422A47A8E4A}"/>
     </a:ext>
   </a:extLst>
 </a:theme>
@@ -6816,7 +9045,7 @@
 </file>
 
 <file path=customXml/itemProps1.xml><?xml version="1.0" encoding="utf-8"?>
-<ds:datastoreItem xmlns:ds="http://schemas.openxmlformats.org/officeDocument/2006/customXml" ds:itemID="{F9F0A6BB-5460-4A6F-BF4C-BB873BC83B31}">
+<ds:datastoreItem xmlns:ds="http://schemas.openxmlformats.org/officeDocument/2006/customXml" ds:itemID="{3EB907EC-2430-4706-A07F-579CCA4223B0}">
   <ds:schemaRefs>
     <ds:schemaRef ds:uri="http://schemas.openxmlformats.org/officeDocument/2006/bibliography"/>
   </ds:schemaRefs>

</xml_diff>